<commit_message>
backup backend dan update TA lagi
</commit_message>
<xml_diff>
--- a/semester-6/tugas-akhir/ta.docx
+++ b/semester-6/tugas-akhir/ta.docx
@@ -1074,21 +1074,7 @@
                               <w:rPr>
                                 <w:i/>
                               </w:rPr>
-                              <w:t xml:space="preserve">Dilarang mengutip sebagian atau seluruh karya tulis ini tanpa mencantumkan atau menyebutkan </w:t>
-                            </w:r>
-                            <w:proofErr w:type="spellStart"/>
-                            <w:r>
-                              <w:rPr>
-                                <w:i/>
-                              </w:rPr>
-                              <w:t>sumbernya</w:t>
-                            </w:r>
-                            <w:proofErr w:type="spellEnd"/>
-                            <w:r>
-                              <w:rPr>
-                                <w:i/>
-                              </w:rPr>
-                              <w:t>. Pengutipan hanya untuk kepentingan pendidikan, penelitian, penulisan karya ilmiah, penyusunan laporan, penulisan kritik, atau tinjauan suatu masalah, dan pengutipan tersebut tidak merugikan kepentingan IPB.</w:t>
+                              <w:t>Dilarang mengutip sebagian atau seluruh karya tulis ini tanpa mencantumkan atau menyebutkan sumbernya. Pengutipan hanya untuk kepentingan pendidikan, penelitian, penulisan karya ilmiah, penyusunan laporan, penulisan kritik, atau tinjauan suatu masalah, dan pengutipan tersebut tidak merugikan kepentingan IPB.</w:t>
                             </w:r>
                           </w:p>
                           <w:p>
@@ -1184,21 +1170,7 @@
                         <w:rPr>
                           <w:i/>
                         </w:rPr>
-                        <w:t xml:space="preserve">Dilarang mengutip sebagian atau seluruh karya tulis ini tanpa mencantumkan atau menyebutkan </w:t>
-                      </w:r>
-                      <w:proofErr w:type="spellStart"/>
-                      <w:r>
-                        <w:rPr>
-                          <w:i/>
-                        </w:rPr>
-                        <w:t>sumbernya</w:t>
-                      </w:r>
-                      <w:proofErr w:type="spellEnd"/>
-                      <w:r>
-                        <w:rPr>
-                          <w:i/>
-                        </w:rPr>
-                        <w:t>. Pengutipan hanya untuk kepentingan pendidikan, penelitian, penulisan karya ilmiah, penyusunan laporan, penulisan kritik, atau tinjauan suatu masalah, dan pengutipan tersebut tidak merugikan kepentingan IPB.</w:t>
+                        <w:t>Dilarang mengutip sebagian atau seluruh karya tulis ini tanpa mencantumkan atau menyebutkan sumbernya. Pengutipan hanya untuk kepentingan pendidikan, penelitian, penulisan karya ilmiah, penyusunan laporan, penulisan kritik, atau tinjauan suatu masalah, dan pengutipan tersebut tidak merugikan kepentingan IPB.</w:t>
                       </w:r>
                     </w:p>
                     <w:p>
@@ -2728,23 +2700,7 @@
                                       <w:sz w:val="18"/>
                                       <w:szCs w:val="18"/>
                                     </w:rPr>
-                                    <w:t xml:space="preserve">Dekan Sekolah </w:t>
-                                  </w:r>
-                                  <w:proofErr w:type="spellStart"/>
-                                  <w:r>
-                                    <w:rPr>
-                                      <w:sz w:val="18"/>
-                                      <w:szCs w:val="18"/>
-                                    </w:rPr>
-                                    <w:t>Vokasi</w:t>
-                                  </w:r>
-                                  <w:proofErr w:type="spellEnd"/>
-                                  <w:r>
-                                    <w:rPr>
-                                      <w:sz w:val="18"/>
-                                      <w:szCs w:val="18"/>
-                                    </w:rPr>
-                                    <w:t>)</w:t>
+                                    <w:t>Dekan Sekolah Vokasi)</w:t>
                                   </w:r>
                                 </w:p>
                               </w:tc>
@@ -2909,23 +2865,7 @@
                                 <w:sz w:val="18"/>
                                 <w:szCs w:val="18"/>
                               </w:rPr>
-                              <w:t xml:space="preserve">Dekan Sekolah </w:t>
-                            </w:r>
-                            <w:proofErr w:type="spellStart"/>
-                            <w:r>
-                              <w:rPr>
-                                <w:sz w:val="18"/>
-                                <w:szCs w:val="18"/>
-                              </w:rPr>
-                              <w:t>Vokasi</w:t>
-                            </w:r>
-                            <w:proofErr w:type="spellEnd"/>
-                            <w:r>
-                              <w:rPr>
-                                <w:sz w:val="18"/>
-                                <w:szCs w:val="18"/>
-                              </w:rPr>
-                              <w:t>)</w:t>
+                              <w:t>Dekan Sekolah Vokasi)</w:t>
                             </w:r>
                           </w:p>
                         </w:tc>
@@ -6452,7 +6392,7 @@
       <w:r>
         <w:fldChar w:fldCharType="separate"/>
       </w:r>
-      <w:hyperlink w:anchor="_Toc67994648" w:history="1">
+      <w:hyperlink w:anchor="_Toc68255452" w:history="1">
         <w:r>
           <w:rPr>
             <w:rStyle w:val="Hyperlink"/>
@@ -6479,7 +6419,7 @@
             <w:noProof/>
             <w:webHidden/>
           </w:rPr>
-          <w:instrText xml:space="preserve"> PAGEREF _Toc67994648 \h </w:instrText>
+          <w:instrText xml:space="preserve"> PAGEREF _Toc68255452 \h </w:instrText>
         </w:r>
         <w:r>
           <w:rPr>
@@ -6520,7 +6460,7 @@
           <w:lang w:eastAsia="en-US"/>
         </w:rPr>
       </w:pPr>
-      <w:hyperlink w:anchor="_Toc67994649" w:history="1">
+      <w:hyperlink w:anchor="_Toc68255453" w:history="1">
         <w:r>
           <w:rPr>
             <w:rStyle w:val="Hyperlink"/>
@@ -6547,7 +6487,7 @@
             <w:noProof/>
             <w:webHidden/>
           </w:rPr>
-          <w:instrText xml:space="preserve"> PAGEREF _Toc67994649 \h </w:instrText>
+          <w:instrText xml:space="preserve"> PAGEREF _Toc68255453 \h </w:instrText>
         </w:r>
         <w:r>
           <w:rPr>
@@ -6588,7 +6528,7 @@
           <w:lang w:eastAsia="en-US"/>
         </w:rPr>
       </w:pPr>
-      <w:hyperlink w:anchor="_Toc67994650" w:history="1">
+      <w:hyperlink w:anchor="_Toc68255454" w:history="1">
         <w:r>
           <w:rPr>
             <w:rStyle w:val="Hyperlink"/>
@@ -6615,7 +6555,7 @@
             <w:noProof/>
             <w:webHidden/>
           </w:rPr>
-          <w:instrText xml:space="preserve"> PAGEREF _Toc67994650 \h </w:instrText>
+          <w:instrText xml:space="preserve"> PAGEREF _Toc68255454 \h </w:instrText>
         </w:r>
         <w:r>
           <w:rPr>
@@ -6656,7 +6596,7 @@
           <w:lang w:eastAsia="en-US"/>
         </w:rPr>
       </w:pPr>
-      <w:hyperlink w:anchor="_Toc67994651" w:history="1">
+      <w:hyperlink w:anchor="_Toc68255455" w:history="1">
         <w:r>
           <w:rPr>
             <w:rStyle w:val="Hyperlink"/>
@@ -6698,7 +6638,7 @@
             <w:noProof/>
             <w:webHidden/>
           </w:rPr>
-          <w:instrText xml:space="preserve"> PAGEREF _Toc67994651 \h </w:instrText>
+          <w:instrText xml:space="preserve"> PAGEREF _Toc68255455 \h </w:instrText>
         </w:r>
         <w:r>
           <w:rPr>
@@ -6739,7 +6679,7 @@
           <w:lang w:eastAsia="en-US"/>
         </w:rPr>
       </w:pPr>
-      <w:hyperlink w:anchor="_Toc67994652" w:history="1">
+      <w:hyperlink w:anchor="_Toc68255456" w:history="1">
         <w:r>
           <w:rPr>
             <w:rStyle w:val="Hyperlink"/>
@@ -6766,7 +6706,7 @@
             <w:noProof/>
             <w:webHidden/>
           </w:rPr>
-          <w:instrText xml:space="preserve"> PAGEREF _Toc67994652 \h </w:instrText>
+          <w:instrText xml:space="preserve"> PAGEREF _Toc68255456 \h </w:instrText>
         </w:r>
         <w:r>
           <w:rPr>
@@ -6807,7 +6747,7 @@
           <w:lang w:eastAsia="en-US"/>
         </w:rPr>
       </w:pPr>
-      <w:hyperlink w:anchor="_Toc67994653" w:history="1">
+      <w:hyperlink w:anchor="_Toc68255457" w:history="1">
         <w:r>
           <w:rPr>
             <w:rStyle w:val="Hyperlink"/>
@@ -6834,7 +6774,7 @@
             <w:noProof/>
             <w:webHidden/>
           </w:rPr>
-          <w:instrText xml:space="preserve"> PAGEREF _Toc67994653 \h </w:instrText>
+          <w:instrText xml:space="preserve"> PAGEREF _Toc68255457 \h </w:instrText>
         </w:r>
         <w:r>
           <w:rPr>
@@ -6875,7 +6815,7 @@
           <w:lang w:eastAsia="en-US"/>
         </w:rPr>
       </w:pPr>
-      <w:hyperlink w:anchor="_Toc67994654" w:history="1">
+      <w:hyperlink w:anchor="_Toc68255458" w:history="1">
         <w:r>
           <w:rPr>
             <w:rStyle w:val="Hyperlink"/>
@@ -6902,7 +6842,7 @@
             <w:noProof/>
             <w:webHidden/>
           </w:rPr>
-          <w:instrText xml:space="preserve"> PAGEREF _Toc67994654 \h </w:instrText>
+          <w:instrText xml:space="preserve"> PAGEREF _Toc68255458 \h </w:instrText>
         </w:r>
         <w:r>
           <w:rPr>
@@ -6943,7 +6883,7 @@
           <w:lang w:eastAsia="en-US"/>
         </w:rPr>
       </w:pPr>
-      <w:hyperlink w:anchor="_Toc67994655" w:history="1">
+      <w:hyperlink w:anchor="_Toc68255459" w:history="1">
         <w:r>
           <w:rPr>
             <w:rStyle w:val="Hyperlink"/>
@@ -6970,7 +6910,7 @@
             <w:noProof/>
             <w:webHidden/>
           </w:rPr>
-          <w:instrText xml:space="preserve"> PAGEREF _Toc67994655 \h </w:instrText>
+          <w:instrText xml:space="preserve"> PAGEREF _Toc68255459 \h </w:instrText>
         </w:r>
         <w:r>
           <w:rPr>
@@ -7011,7 +6951,7 @@
           <w:lang w:eastAsia="en-US"/>
         </w:rPr>
       </w:pPr>
-      <w:hyperlink w:anchor="_Toc67994656" w:history="1">
+      <w:hyperlink w:anchor="_Toc68255460" w:history="1">
         <w:r>
           <w:rPr>
             <w:rStyle w:val="Hyperlink"/>
@@ -7046,7 +6986,7 @@
             <w:noProof/>
             <w:webHidden/>
           </w:rPr>
-          <w:instrText xml:space="preserve"> PAGEREF _Toc67994656 \h </w:instrText>
+          <w:instrText xml:space="preserve"> PAGEREF _Toc68255460 \h </w:instrText>
         </w:r>
         <w:r>
           <w:rPr>
@@ -7087,7 +7027,7 @@
           <w:lang w:eastAsia="en-US"/>
         </w:rPr>
       </w:pPr>
-      <w:hyperlink w:anchor="_Toc67994657" w:history="1">
+      <w:hyperlink w:anchor="_Toc68255461" w:history="1">
         <w:r>
           <w:rPr>
             <w:rStyle w:val="Hyperlink"/>
@@ -7114,7 +7054,7 @@
             <w:noProof/>
             <w:webHidden/>
           </w:rPr>
-          <w:instrText xml:space="preserve"> PAGEREF _Toc67994657 \h </w:instrText>
+          <w:instrText xml:space="preserve"> PAGEREF _Toc68255461 \h </w:instrText>
         </w:r>
         <w:r>
           <w:rPr>
@@ -7155,27 +7095,157 @@
           <w:lang w:eastAsia="en-US"/>
         </w:rPr>
       </w:pPr>
-      <w:hyperlink w:anchor="_Toc67994658" w:history="1">
+      <w:hyperlink w:anchor="_Toc68255462" w:history="1">
         <w:r>
           <w:rPr>
             <w:rStyle w:val="Hyperlink"/>
             <w:noProof/>
           </w:rPr>
-          <w:t>Konfigurasi web server yang digunakan untuk phpM</w:t>
-        </w:r>
+          <w:t>Konfigurasi web server yang digunakan phpMyAdmin</w:t>
+        </w:r>
+        <w:r>
+          <w:rPr>
+            <w:noProof/>
+            <w:webHidden/>
+          </w:rPr>
+          <w:tab/>
+        </w:r>
+        <w:r>
+          <w:rPr>
+            <w:noProof/>
+            <w:webHidden/>
+          </w:rPr>
+          <w:fldChar w:fldCharType="begin"/>
+        </w:r>
+        <w:r>
+          <w:rPr>
+            <w:noProof/>
+            <w:webHidden/>
+          </w:rPr>
+          <w:instrText xml:space="preserve"> PAGEREF _Toc68255462 \h </w:instrText>
+        </w:r>
+        <w:r>
+          <w:rPr>
+            <w:noProof/>
+            <w:webHidden/>
+          </w:rPr>
+        </w:r>
+        <w:r>
+          <w:rPr>
+            <w:noProof/>
+            <w:webHidden/>
+          </w:rPr>
+          <w:fldChar w:fldCharType="separate"/>
+        </w:r>
+        <w:r>
+          <w:rPr>
+            <w:noProof/>
+            <w:webHidden/>
+          </w:rPr>
+          <w:t>14</w:t>
+        </w:r>
+        <w:r>
+          <w:rPr>
+            <w:noProof/>
+            <w:webHidden/>
+          </w:rPr>
+          <w:fldChar w:fldCharType="end"/>
+        </w:r>
+      </w:hyperlink>
+    </w:p>
+    <w:p>
+      <w:pPr>
+        <w:pStyle w:val="TableofFigures"/>
+        <w:rPr>
+          <w:rFonts w:asciiTheme="minorHAnsi" w:hAnsiTheme="minorHAnsi"/>
+          <w:noProof/>
+          <w:sz w:val="22"/>
+          <w:lang w:eastAsia="en-US"/>
+        </w:rPr>
+      </w:pPr>
+      <w:hyperlink w:anchor="_Toc68255463" w:history="1">
         <w:r>
           <w:rPr>
             <w:rStyle w:val="Hyperlink"/>
             <w:noProof/>
           </w:rPr>
-          <w:t>y</w:t>
-        </w:r>
+          <w:t>Instalasi Bind9</w:t>
+        </w:r>
+        <w:r>
+          <w:rPr>
+            <w:noProof/>
+            <w:webHidden/>
+          </w:rPr>
+          <w:tab/>
+        </w:r>
+        <w:r>
+          <w:rPr>
+            <w:noProof/>
+            <w:webHidden/>
+          </w:rPr>
+          <w:fldChar w:fldCharType="begin"/>
+        </w:r>
+        <w:r>
+          <w:rPr>
+            <w:noProof/>
+            <w:webHidden/>
+          </w:rPr>
+          <w:instrText xml:space="preserve"> PAGEREF _Toc68255463 \h </w:instrText>
+        </w:r>
+        <w:r>
+          <w:rPr>
+            <w:noProof/>
+            <w:webHidden/>
+          </w:rPr>
+        </w:r>
+        <w:r>
+          <w:rPr>
+            <w:noProof/>
+            <w:webHidden/>
+          </w:rPr>
+          <w:fldChar w:fldCharType="separate"/>
+        </w:r>
+        <w:r>
+          <w:rPr>
+            <w:noProof/>
+            <w:webHidden/>
+          </w:rPr>
+          <w:t>15</w:t>
+        </w:r>
+        <w:r>
+          <w:rPr>
+            <w:noProof/>
+            <w:webHidden/>
+          </w:rPr>
+          <w:fldChar w:fldCharType="end"/>
+        </w:r>
+      </w:hyperlink>
+    </w:p>
+    <w:p>
+      <w:pPr>
+        <w:pStyle w:val="TableofFigures"/>
+        <w:rPr>
+          <w:rFonts w:asciiTheme="minorHAnsi" w:hAnsiTheme="minorHAnsi"/>
+          <w:noProof/>
+          <w:sz w:val="22"/>
+          <w:lang w:eastAsia="en-US"/>
+        </w:rPr>
+      </w:pPr>
+      <w:hyperlink w:anchor="_Toc68255464" w:history="1">
         <w:r>
           <w:rPr>
             <w:rStyle w:val="Hyperlink"/>
             <w:noProof/>
           </w:rPr>
-          <w:t>Admin</w:t>
+          <w:t xml:space="preserve">Konfigurasi </w:t>
+        </w:r>
+        <w:r>
+          <w:rPr>
+            <w:rStyle w:val="Hyperlink"/>
+            <w:i/>
+            <w:noProof/>
+          </w:rPr>
+          <w:t>zone name</w:t>
         </w:r>
         <w:r>
           <w:rPr>
@@ -7196,7 +7266,7 @@
             <w:noProof/>
             <w:webHidden/>
           </w:rPr>
-          <w:instrText xml:space="preserve"> PAGEREF _Toc67994658 \h </w:instrText>
+          <w:instrText xml:space="preserve"> PAGEREF _Toc68255464 \h </w:instrText>
         </w:r>
         <w:r>
           <w:rPr>
@@ -7216,7 +7286,545 @@
             <w:noProof/>
             <w:webHidden/>
           </w:rPr>
-          <w:t>14</w:t>
+          <w:t>15</w:t>
+        </w:r>
+        <w:r>
+          <w:rPr>
+            <w:noProof/>
+            <w:webHidden/>
+          </w:rPr>
+          <w:fldChar w:fldCharType="end"/>
+        </w:r>
+      </w:hyperlink>
+    </w:p>
+    <w:p>
+      <w:pPr>
+        <w:pStyle w:val="TableofFigures"/>
+        <w:rPr>
+          <w:rFonts w:asciiTheme="minorHAnsi" w:hAnsiTheme="minorHAnsi"/>
+          <w:noProof/>
+          <w:sz w:val="22"/>
+          <w:lang w:eastAsia="en-US"/>
+        </w:rPr>
+      </w:pPr>
+      <w:hyperlink w:anchor="_Toc68255465" w:history="1">
+        <w:r>
+          <w:rPr>
+            <w:rStyle w:val="Hyperlink"/>
+            <w:noProof/>
+          </w:rPr>
+          <w:t xml:space="preserve">Konfigurasi </w:t>
+        </w:r>
+        <w:r>
+          <w:rPr>
+            <w:rStyle w:val="Hyperlink"/>
+            <w:i/>
+            <w:noProof/>
+          </w:rPr>
+          <w:t>forward</w:t>
+        </w:r>
+        <w:r>
+          <w:rPr>
+            <w:noProof/>
+            <w:webHidden/>
+          </w:rPr>
+          <w:tab/>
+        </w:r>
+        <w:r>
+          <w:rPr>
+            <w:noProof/>
+            <w:webHidden/>
+          </w:rPr>
+          <w:fldChar w:fldCharType="begin"/>
+        </w:r>
+        <w:r>
+          <w:rPr>
+            <w:noProof/>
+            <w:webHidden/>
+          </w:rPr>
+          <w:instrText xml:space="preserve"> PAGEREF _Toc68255465 \h </w:instrText>
+        </w:r>
+        <w:r>
+          <w:rPr>
+            <w:noProof/>
+            <w:webHidden/>
+          </w:rPr>
+        </w:r>
+        <w:r>
+          <w:rPr>
+            <w:noProof/>
+            <w:webHidden/>
+          </w:rPr>
+          <w:fldChar w:fldCharType="separate"/>
+        </w:r>
+        <w:r>
+          <w:rPr>
+            <w:noProof/>
+            <w:webHidden/>
+          </w:rPr>
+          <w:t>16</w:t>
+        </w:r>
+        <w:r>
+          <w:rPr>
+            <w:noProof/>
+            <w:webHidden/>
+          </w:rPr>
+          <w:fldChar w:fldCharType="end"/>
+        </w:r>
+      </w:hyperlink>
+    </w:p>
+    <w:p>
+      <w:pPr>
+        <w:pStyle w:val="TableofFigures"/>
+        <w:rPr>
+          <w:rFonts w:asciiTheme="minorHAnsi" w:hAnsiTheme="minorHAnsi"/>
+          <w:noProof/>
+          <w:sz w:val="22"/>
+          <w:lang w:eastAsia="en-US"/>
+        </w:rPr>
+      </w:pPr>
+      <w:hyperlink w:anchor="_Toc68255466" w:history="1">
+        <w:r>
+          <w:rPr>
+            <w:rStyle w:val="Hyperlink"/>
+            <w:noProof/>
+          </w:rPr>
+          <w:t xml:space="preserve">Konfigurasi </w:t>
+        </w:r>
+        <w:r>
+          <w:rPr>
+            <w:rStyle w:val="Hyperlink"/>
+            <w:i/>
+            <w:noProof/>
+          </w:rPr>
+          <w:t>reverse</w:t>
+        </w:r>
+        <w:r>
+          <w:rPr>
+            <w:noProof/>
+            <w:webHidden/>
+          </w:rPr>
+          <w:tab/>
+        </w:r>
+        <w:r>
+          <w:rPr>
+            <w:noProof/>
+            <w:webHidden/>
+          </w:rPr>
+          <w:fldChar w:fldCharType="begin"/>
+        </w:r>
+        <w:r>
+          <w:rPr>
+            <w:noProof/>
+            <w:webHidden/>
+          </w:rPr>
+          <w:instrText xml:space="preserve"> PAGEREF _Toc68255466 \h </w:instrText>
+        </w:r>
+        <w:r>
+          <w:rPr>
+            <w:noProof/>
+            <w:webHidden/>
+          </w:rPr>
+        </w:r>
+        <w:r>
+          <w:rPr>
+            <w:noProof/>
+            <w:webHidden/>
+          </w:rPr>
+          <w:fldChar w:fldCharType="separate"/>
+        </w:r>
+        <w:r>
+          <w:rPr>
+            <w:noProof/>
+            <w:webHidden/>
+          </w:rPr>
+          <w:t>16</w:t>
+        </w:r>
+        <w:r>
+          <w:rPr>
+            <w:noProof/>
+            <w:webHidden/>
+          </w:rPr>
+          <w:fldChar w:fldCharType="end"/>
+        </w:r>
+      </w:hyperlink>
+    </w:p>
+    <w:p>
+      <w:pPr>
+        <w:pStyle w:val="TableofFigures"/>
+        <w:rPr>
+          <w:rFonts w:asciiTheme="minorHAnsi" w:hAnsiTheme="minorHAnsi"/>
+          <w:noProof/>
+          <w:sz w:val="22"/>
+          <w:lang w:eastAsia="en-US"/>
+        </w:rPr>
+      </w:pPr>
+      <w:hyperlink w:anchor="_Toc68255467" w:history="1">
+        <w:r>
+          <w:rPr>
+            <w:rStyle w:val="Hyperlink"/>
+            <w:noProof/>
+          </w:rPr>
+          <w:t>Penambahan konfigurasi resolv.conf</w:t>
+        </w:r>
+        <w:r>
+          <w:rPr>
+            <w:noProof/>
+            <w:webHidden/>
+          </w:rPr>
+          <w:tab/>
+        </w:r>
+        <w:r>
+          <w:rPr>
+            <w:noProof/>
+            <w:webHidden/>
+          </w:rPr>
+          <w:fldChar w:fldCharType="begin"/>
+        </w:r>
+        <w:r>
+          <w:rPr>
+            <w:noProof/>
+            <w:webHidden/>
+          </w:rPr>
+          <w:instrText xml:space="preserve"> PAGEREF _Toc68255467 \h </w:instrText>
+        </w:r>
+        <w:r>
+          <w:rPr>
+            <w:noProof/>
+            <w:webHidden/>
+          </w:rPr>
+        </w:r>
+        <w:r>
+          <w:rPr>
+            <w:noProof/>
+            <w:webHidden/>
+          </w:rPr>
+          <w:fldChar w:fldCharType="separate"/>
+        </w:r>
+        <w:r>
+          <w:rPr>
+            <w:noProof/>
+            <w:webHidden/>
+          </w:rPr>
+          <w:t>16</w:t>
+        </w:r>
+        <w:r>
+          <w:rPr>
+            <w:noProof/>
+            <w:webHidden/>
+          </w:rPr>
+          <w:fldChar w:fldCharType="end"/>
+        </w:r>
+      </w:hyperlink>
+    </w:p>
+    <w:p>
+      <w:pPr>
+        <w:pStyle w:val="TableofFigures"/>
+        <w:rPr>
+          <w:rFonts w:asciiTheme="minorHAnsi" w:hAnsiTheme="minorHAnsi"/>
+          <w:noProof/>
+          <w:sz w:val="22"/>
+          <w:lang w:eastAsia="en-US"/>
+        </w:rPr>
+      </w:pPr>
+      <w:hyperlink w:anchor="_Toc68255468" w:history="1">
+        <w:r>
+          <w:rPr>
+            <w:rStyle w:val="Hyperlink"/>
+            <w:noProof/>
+          </w:rPr>
+          <w:t>Instalasi Samba</w:t>
+        </w:r>
+        <w:r>
+          <w:rPr>
+            <w:noProof/>
+            <w:webHidden/>
+          </w:rPr>
+          <w:tab/>
+        </w:r>
+        <w:r>
+          <w:rPr>
+            <w:noProof/>
+            <w:webHidden/>
+          </w:rPr>
+          <w:fldChar w:fldCharType="begin"/>
+        </w:r>
+        <w:r>
+          <w:rPr>
+            <w:noProof/>
+            <w:webHidden/>
+          </w:rPr>
+          <w:instrText xml:space="preserve"> PAGEREF _Toc68255468 \h </w:instrText>
+        </w:r>
+        <w:r>
+          <w:rPr>
+            <w:noProof/>
+            <w:webHidden/>
+          </w:rPr>
+        </w:r>
+        <w:r>
+          <w:rPr>
+            <w:noProof/>
+            <w:webHidden/>
+          </w:rPr>
+          <w:fldChar w:fldCharType="separate"/>
+        </w:r>
+        <w:r>
+          <w:rPr>
+            <w:noProof/>
+            <w:webHidden/>
+          </w:rPr>
+          <w:t>17</w:t>
+        </w:r>
+        <w:r>
+          <w:rPr>
+            <w:noProof/>
+            <w:webHidden/>
+          </w:rPr>
+          <w:fldChar w:fldCharType="end"/>
+        </w:r>
+      </w:hyperlink>
+    </w:p>
+    <w:p>
+      <w:pPr>
+        <w:pStyle w:val="TableofFigures"/>
+        <w:rPr>
+          <w:rFonts w:asciiTheme="minorHAnsi" w:hAnsiTheme="minorHAnsi"/>
+          <w:noProof/>
+          <w:sz w:val="22"/>
+          <w:lang w:eastAsia="en-US"/>
+        </w:rPr>
+      </w:pPr>
+      <w:hyperlink w:anchor="_Toc68255469" w:history="1">
+        <w:r>
+          <w:rPr>
+            <w:rStyle w:val="Hyperlink"/>
+            <w:noProof/>
+          </w:rPr>
+          <w:t xml:space="preserve">Memberikan akses pada </w:t>
+        </w:r>
+        <w:r>
+          <w:rPr>
+            <w:rStyle w:val="Hyperlink"/>
+            <w:i/>
+            <w:noProof/>
+          </w:rPr>
+          <w:t>user</w:t>
+        </w:r>
+        <w:r>
+          <w:rPr>
+            <w:noProof/>
+            <w:webHidden/>
+          </w:rPr>
+          <w:tab/>
+        </w:r>
+        <w:r>
+          <w:rPr>
+            <w:noProof/>
+            <w:webHidden/>
+          </w:rPr>
+          <w:fldChar w:fldCharType="begin"/>
+        </w:r>
+        <w:r>
+          <w:rPr>
+            <w:noProof/>
+            <w:webHidden/>
+          </w:rPr>
+          <w:instrText xml:space="preserve"> PAGEREF _Toc68255469 \h </w:instrText>
+        </w:r>
+        <w:r>
+          <w:rPr>
+            <w:noProof/>
+            <w:webHidden/>
+          </w:rPr>
+        </w:r>
+        <w:r>
+          <w:rPr>
+            <w:noProof/>
+            <w:webHidden/>
+          </w:rPr>
+          <w:fldChar w:fldCharType="separate"/>
+        </w:r>
+        <w:r>
+          <w:rPr>
+            <w:noProof/>
+            <w:webHidden/>
+          </w:rPr>
+          <w:t>17</w:t>
+        </w:r>
+        <w:r>
+          <w:rPr>
+            <w:noProof/>
+            <w:webHidden/>
+          </w:rPr>
+          <w:fldChar w:fldCharType="end"/>
+        </w:r>
+      </w:hyperlink>
+    </w:p>
+    <w:p>
+      <w:pPr>
+        <w:pStyle w:val="TableofFigures"/>
+        <w:rPr>
+          <w:rFonts w:asciiTheme="minorHAnsi" w:hAnsiTheme="minorHAnsi"/>
+          <w:noProof/>
+          <w:sz w:val="22"/>
+          <w:lang w:eastAsia="en-US"/>
+        </w:rPr>
+      </w:pPr>
+      <w:hyperlink w:anchor="_Toc68255470" w:history="1">
+        <w:r>
+          <w:rPr>
+            <w:rStyle w:val="Hyperlink"/>
+            <w:noProof/>
+          </w:rPr>
+          <w:t xml:space="preserve">Membuat </w:t>
+        </w:r>
+        <w:r>
+          <w:rPr>
+            <w:rStyle w:val="Hyperlink"/>
+            <w:i/>
+            <w:noProof/>
+          </w:rPr>
+          <w:t>user</w:t>
+        </w:r>
+        <w:r>
+          <w:rPr>
+            <w:rStyle w:val="Hyperlink"/>
+            <w:noProof/>
+          </w:rPr>
+          <w:t xml:space="preserve"> baru yang dapat mengakses FTP Server</w:t>
+        </w:r>
+        <w:r>
+          <w:rPr>
+            <w:noProof/>
+            <w:webHidden/>
+          </w:rPr>
+          <w:tab/>
+        </w:r>
+        <w:r>
+          <w:rPr>
+            <w:noProof/>
+            <w:webHidden/>
+          </w:rPr>
+          <w:fldChar w:fldCharType="begin"/>
+        </w:r>
+        <w:r>
+          <w:rPr>
+            <w:noProof/>
+            <w:webHidden/>
+          </w:rPr>
+          <w:instrText xml:space="preserve"> PAGEREF _Toc68255470 \h </w:instrText>
+        </w:r>
+        <w:r>
+          <w:rPr>
+            <w:noProof/>
+            <w:webHidden/>
+          </w:rPr>
+        </w:r>
+        <w:r>
+          <w:rPr>
+            <w:noProof/>
+            <w:webHidden/>
+          </w:rPr>
+          <w:fldChar w:fldCharType="separate"/>
+        </w:r>
+        <w:r>
+          <w:rPr>
+            <w:noProof/>
+            <w:webHidden/>
+          </w:rPr>
+          <w:t>17</w:t>
+        </w:r>
+        <w:r>
+          <w:rPr>
+            <w:noProof/>
+            <w:webHidden/>
+          </w:rPr>
+          <w:fldChar w:fldCharType="end"/>
+        </w:r>
+      </w:hyperlink>
+    </w:p>
+    <w:p>
+      <w:pPr>
+        <w:pStyle w:val="TableofFigures"/>
+        <w:rPr>
+          <w:rFonts w:asciiTheme="minorHAnsi" w:hAnsiTheme="minorHAnsi"/>
+          <w:noProof/>
+          <w:sz w:val="22"/>
+          <w:lang w:eastAsia="en-US"/>
+        </w:rPr>
+      </w:pPr>
+      <w:hyperlink w:anchor="_Toc68255471" w:history="1">
+        <w:r>
+          <w:rPr>
+            <w:rStyle w:val="Hyperlink"/>
+            <w:noProof/>
+          </w:rPr>
+          <w:t xml:space="preserve">Deklarasi </w:t>
+        </w:r>
+        <w:r>
+          <w:rPr>
+            <w:rStyle w:val="Hyperlink"/>
+            <w:i/>
+            <w:noProof/>
+          </w:rPr>
+          <w:t>shared-directory</w:t>
+        </w:r>
+        <w:r>
+          <w:rPr>
+            <w:rStyle w:val="Hyperlink"/>
+            <w:noProof/>
+          </w:rPr>
+          <w:t xml:space="preserve"> dan valid </w:t>
+        </w:r>
+        <w:r>
+          <w:rPr>
+            <w:rStyle w:val="Hyperlink"/>
+            <w:i/>
+            <w:noProof/>
+          </w:rPr>
+          <w:t>users</w:t>
+        </w:r>
+        <w:r>
+          <w:rPr>
+            <w:noProof/>
+            <w:webHidden/>
+          </w:rPr>
+          <w:tab/>
+        </w:r>
+        <w:r>
+          <w:rPr>
+            <w:noProof/>
+            <w:webHidden/>
+          </w:rPr>
+          <w:fldChar w:fldCharType="begin"/>
+        </w:r>
+        <w:r>
+          <w:rPr>
+            <w:noProof/>
+            <w:webHidden/>
+          </w:rPr>
+          <w:instrText xml:space="preserve"> PAGEREF _Toc68255471 \h </w:instrText>
+        </w:r>
+        <w:r>
+          <w:rPr>
+            <w:noProof/>
+            <w:webHidden/>
+          </w:rPr>
+        </w:r>
+        <w:r>
+          <w:rPr>
+            <w:noProof/>
+            <w:webHidden/>
+          </w:rPr>
+          <w:fldChar w:fldCharType="separate"/>
+        </w:r>
+        <w:r>
+          <w:rPr>
+            <w:noProof/>
+            <w:webHidden/>
+          </w:rPr>
+          <w:t>18</w:t>
         </w:r>
         <w:r>
           <w:rPr>
@@ -7907,19 +8515,7 @@
         <w:rPr>
           <w:lang w:val="en-US"/>
         </w:rPr>
-        <w:t xml:space="preserve">Berapa jumlah total perangkat desa yang </w:t>
-      </w:r>
-      <w:r>
-        <w:rPr>
-          <w:lang w:val="en-US"/>
-        </w:rPr>
-        <w:t xml:space="preserve">biasa </w:t>
-      </w:r>
-      <w:r>
-        <w:rPr>
-          <w:lang w:val="en-US"/>
-        </w:rPr>
-        <w:t xml:space="preserve">bertugas dalam pelayanan masyarakat </w:t>
+        <w:t xml:space="preserve">Berapa jumlah total perangkat desa yang bertugas dalam pelayanan masyarakat </w:t>
       </w:r>
       <w:r>
         <w:rPr>
@@ -8043,7 +8639,33 @@
         <w:t xml:space="preserve">lebih kurang </w:t>
       </w:r>
       <w:r>
-        <w:t>tiga detik di setiap halaman atau layanan serta dapat mencadangkan data-data yang sudah ada</w:t>
+        <w:t xml:space="preserve">tiga detik di setiap halaman atau layanan </w:t>
+      </w:r>
+      <w:r>
+        <w:t xml:space="preserve">melalui </w:t>
+      </w:r>
+      <w:r>
+        <w:rPr>
+          <w:i/>
+        </w:rPr>
+        <w:t>browser</w:t>
+      </w:r>
+      <w:r>
+        <w:t xml:space="preserve"> dengan </w:t>
+      </w:r>
+      <w:r>
+        <w:t>nama domain “</w:t>
+      </w:r>
+      <w:proofErr w:type="spellStart"/>
+      <w:r>
+        <w:t>langonsari.pelayanan</w:t>
+      </w:r>
+      <w:proofErr w:type="spellEnd"/>
+      <w:r>
+        <w:t xml:space="preserve">” </w:t>
+      </w:r>
+      <w:r>
+        <w:t>serta dapat mencadangkan data-data yang sudah ada</w:t>
       </w:r>
       <w:r>
         <w:rPr>
@@ -8083,7 +8705,13 @@
         <w:t>M</w:t>
       </w:r>
       <w:r>
-        <w:t xml:space="preserve">anfaat dari penelitian ini yakni meningkatkan pelayanan di Kantor Desa </w:t>
+        <w:t xml:space="preserve">anfaat dari penelitian ini yakni </w:t>
+      </w:r>
+      <w:r>
+        <w:t xml:space="preserve">dapat </w:t>
+      </w:r>
+      <w:r>
+        <w:t xml:space="preserve">meningkatkan pelayanan di Kantor Desa </w:t>
       </w:r>
       <w:proofErr w:type="spellStart"/>
       <w:r>
@@ -9298,23 +9926,86 @@
           <w:rFonts w:eastAsia="Calibri" w:cs="Times New Roman"/>
           <w:lang w:eastAsia="en-US"/>
         </w:rPr>
-        <w:t xml:space="preserve">Jumlah masyarakat miskin yang </w:t>
-      </w:r>
-      <w:proofErr w:type="spellStart"/>
+        <w:t>Jumlah masyarakat miskin yang te</w:t>
+      </w:r>
       <w:r>
         <w:rPr>
           <w:rFonts w:eastAsia="Calibri" w:cs="Times New Roman"/>
           <w:lang w:eastAsia="en-US"/>
         </w:rPr>
-        <w:t>tedata</w:t>
-      </w:r>
-      <w:proofErr w:type="spellEnd"/>
+        <w:t>r</w:t>
+      </w:r>
       <w:r>
         <w:rPr>
           <w:rFonts w:eastAsia="Calibri" w:cs="Times New Roman"/>
           <w:lang w:eastAsia="en-US"/>
         </w:rPr>
-        <w:t xml:space="preserve"> di DTKS.</w:t>
+        <w:t>data di D</w:t>
+      </w:r>
+      <w:r>
+        <w:rPr>
+          <w:rFonts w:eastAsia="Calibri" w:cs="Times New Roman"/>
+          <w:lang w:eastAsia="en-US"/>
+        </w:rPr>
+        <w:t xml:space="preserve">ata </w:t>
+      </w:r>
+      <w:r>
+        <w:rPr>
+          <w:rFonts w:eastAsia="Calibri" w:cs="Times New Roman"/>
+          <w:lang w:eastAsia="en-US"/>
+        </w:rPr>
+        <w:t>T</w:t>
+      </w:r>
+      <w:r>
+        <w:rPr>
+          <w:rFonts w:eastAsia="Calibri" w:cs="Times New Roman"/>
+          <w:lang w:eastAsia="en-US"/>
+        </w:rPr>
+        <w:t xml:space="preserve">erpadu </w:t>
+      </w:r>
+      <w:r>
+        <w:rPr>
+          <w:rFonts w:eastAsia="Calibri" w:cs="Times New Roman"/>
+          <w:lang w:eastAsia="en-US"/>
+        </w:rPr>
+        <w:t>K</w:t>
+      </w:r>
+      <w:r>
+        <w:rPr>
+          <w:rFonts w:eastAsia="Calibri" w:cs="Times New Roman"/>
+          <w:lang w:eastAsia="en-US"/>
+        </w:rPr>
+        <w:t xml:space="preserve">esejahteraan </w:t>
+      </w:r>
+      <w:r>
+        <w:rPr>
+          <w:rFonts w:eastAsia="Calibri" w:cs="Times New Roman"/>
+          <w:lang w:eastAsia="en-US"/>
+        </w:rPr>
+        <w:t>S</w:t>
+      </w:r>
+      <w:r>
+        <w:rPr>
+          <w:rFonts w:eastAsia="Calibri" w:cs="Times New Roman"/>
+          <w:lang w:eastAsia="en-US"/>
+        </w:rPr>
+        <w:t xml:space="preserve">osial (DTKS) Desa </w:t>
+      </w:r>
+      <w:proofErr w:type="spellStart"/>
+      <w:r>
+        <w:rPr>
+          <w:rFonts w:eastAsia="Calibri" w:cs="Times New Roman"/>
+          <w:lang w:eastAsia="en-US"/>
+        </w:rPr>
+        <w:t>Langonsari</w:t>
+      </w:r>
+      <w:proofErr w:type="spellEnd"/>
+      <w:r>
+        <w:rPr>
+          <w:rFonts w:eastAsia="Calibri" w:cs="Times New Roman"/>
+          <w:lang w:eastAsia="en-US"/>
+        </w:rPr>
+        <w:t>.</w:t>
       </w:r>
     </w:p>
     <w:p>
@@ -9433,152 +10124,150 @@
           <w:rFonts w:eastAsia="Calibri"/>
           <w:lang w:eastAsia="en-US"/>
         </w:rPr>
-        <w:t xml:space="preserve">Kegiatan PKL di Kantor Desa </w:t>
-      </w:r>
-      <w:proofErr w:type="spellStart"/>
+        <w:t>Pembangunan infrastruktur jaringan sistem pelayanan pendataan masyarakat miskin</w:t>
+      </w:r>
       <w:r>
         <w:rPr>
           <w:rFonts w:eastAsia="Calibri"/>
           <w:lang w:eastAsia="en-US"/>
         </w:rPr>
-        <w:t>Langonsari</w:t>
-      </w:r>
-      <w:proofErr w:type="spellEnd"/>
+        <w:t xml:space="preserve"> di Kantor Desa </w:t>
+      </w:r>
+      <w:proofErr w:type="spellStart"/>
       <w:r>
         <w:rPr>
           <w:rFonts w:eastAsia="Calibri"/>
           <w:lang w:eastAsia="en-US"/>
         </w:rPr>
-        <w:t xml:space="preserve"> (KDS) akan dilakukan secara langsung di kantor. Jam masuk dan pulang kerja serta hari kerja mengikuti aturan dari Kantor Desa </w:t>
-      </w:r>
-      <w:proofErr w:type="spellStart"/>
+        <w:t>Langonsari</w:t>
+      </w:r>
+      <w:proofErr w:type="spellEnd"/>
       <w:r>
         <w:rPr>
           <w:rFonts w:eastAsia="Calibri"/>
           <w:lang w:eastAsia="en-US"/>
         </w:rPr>
-        <w:t>Langonsari</w:t>
-      </w:r>
-      <w:proofErr w:type="spellEnd"/>
+        <w:t xml:space="preserve"> (KDS) akan dilakukan secara langsung di kantor. Jam masuk dan pulang kerja serta hari kerja mengikuti aturan dari Kantor Desa </w:t>
+      </w:r>
+      <w:proofErr w:type="spellStart"/>
       <w:r>
         <w:rPr>
           <w:rFonts w:eastAsia="Calibri"/>
           <w:lang w:eastAsia="en-US"/>
         </w:rPr>
-        <w:t xml:space="preserve">. Mahasiswa mengisi formulir kehadiran dan jurnal harian setiap hari. </w:t>
-      </w:r>
-    </w:p>
-    <w:p>
-      <w:pPr>
-        <w:pStyle w:val="Paragrafsubsubab"/>
+        <w:t>Langonsari</w:t>
+      </w:r>
+      <w:proofErr w:type="spellEnd"/>
+      <w:r>
         <w:rPr>
           <w:rFonts w:eastAsia="Calibri"/>
           <w:lang w:eastAsia="en-US"/>
         </w:rPr>
-      </w:pPr>
-      <w:r>
+        <w:t xml:space="preserve">. </w:t>
+      </w:r>
+    </w:p>
+    <w:p>
+      <w:pPr>
+        <w:pStyle w:val="Paragrafsubsubab"/>
         <w:rPr>
           <w:rFonts w:eastAsia="Calibri"/>
           <w:lang w:eastAsia="en-US"/>
         </w:rPr>
-        <w:t>Pekan pertama mahasiswa menjalani masa perkenalan dengan lingkungan KDS. Mahasiswa diperkenalkan oleh pembimbing lapangan kepada pimpinan maupun staf yang bertugas di KDS. Keluaran pada pekan pertama mahasiswa diharapkan mengenal lingkungan KDS agar kegiatan PKL berjalan dengan lancar.</w:t>
-      </w:r>
-    </w:p>
-    <w:p>
-      <w:pPr>
-        <w:pStyle w:val="Paragrafsubsubab"/>
+      </w:pPr>
+      <w:r>
         <w:rPr>
           <w:rFonts w:eastAsia="Calibri"/>
           <w:lang w:eastAsia="en-US"/>
         </w:rPr>
-      </w:pPr>
-      <w:r>
+        <w:t>Pekan pertama mahasiswa menjalani masa perkenalan dengan lingkungan KDS. Mahasiswa diperkenalkan oleh pembimbing lapangan kepada pimpinan maupun staf yang bertugas di KDS. Keluaran pada pekan pertama mahasiswa diharapkan mengenal lingkungan KDS agar kegiatan PKL berjalan dengan lancar.</w:t>
+      </w:r>
+    </w:p>
+    <w:p>
+      <w:pPr>
+        <w:pStyle w:val="Paragrafsubsubab"/>
         <w:rPr>
           <w:rFonts w:eastAsia="Calibri"/>
           <w:lang w:eastAsia="en-US"/>
         </w:rPr>
-        <w:t>Pekan kedua mahasiswa menyusun perencanaan kerja selama kegiatan PKL berlangsung. Rencana kerja yang dibuat pada pekan kedua ini ditujukan agar kegiatan PKL di KDS yang dijalani oleh mahasiswa lebih terarah. Rencana kerja ini dapat bersifat teknis dan nonteknis.</w:t>
-      </w:r>
-    </w:p>
-    <w:p>
-      <w:pPr>
-        <w:pStyle w:val="Paragrafsubsubab"/>
+      </w:pPr>
+      <w:r>
         <w:rPr>
           <w:rFonts w:eastAsia="Calibri"/>
           <w:lang w:eastAsia="en-US"/>
         </w:rPr>
-      </w:pPr>
-      <w:r>
+        <w:t>Pekan kedua mahasiswa menyusun perencanaan kerja selama kegiatan PKL berlangsung. Rencana kerja yang dibuat pada pekan kedua ini ditujukan agar kegiatan PKL di KDS yang dijalani oleh mahasiswa lebih terarah. Rencana kerja ini dapat bersifat teknis dan nonteknis.</w:t>
+      </w:r>
+    </w:p>
+    <w:p>
+      <w:pPr>
+        <w:pStyle w:val="Paragrafsubsubab"/>
         <w:rPr>
           <w:rFonts w:eastAsia="Calibri"/>
           <w:lang w:eastAsia="en-US"/>
         </w:rPr>
-        <w:t xml:space="preserve">Pekan ketiga mahasiswa mengumpulkan data mengenai potensi yang sudah ada di KDS. Contoh potensi-potensi tersebut seperti infrastruktur yang sudah ada, jaringan </w:t>
-      </w:r>
-    </w:p>
-    <w:p>
-      <w:pPr>
-        <w:pStyle w:val="Paragrafsubsubab"/>
+      </w:pPr>
+      <w:r>
         <w:rPr>
           <w:rFonts w:eastAsia="Calibri"/>
           <w:lang w:eastAsia="en-US"/>
         </w:rPr>
-      </w:pPr>
-      <w:r>
+        <w:t xml:space="preserve">Pekan ketiga mahasiswa mengumpulkan data mengenai potensi yang sudah ada di KDS. Contoh potensi-potensi tersebut seperti infrastruktur yang sudah ada, jaringan </w:t>
+      </w:r>
+    </w:p>
+    <w:p>
+      <w:pPr>
+        <w:pStyle w:val="Paragrafsubsubab"/>
         <w:rPr>
           <w:rFonts w:eastAsia="Calibri"/>
           <w:lang w:eastAsia="en-US"/>
         </w:rPr>
-        <w:t xml:space="preserve">Pekan keempat mahasiswa mengumpulkan data yang mendukung untuk pembangunan infrastruktur sistem pelayanan pendataan masyarakat miskin di Desa </w:t>
-      </w:r>
-      <w:proofErr w:type="spellStart"/>
+      </w:pPr>
       <w:r>
         <w:rPr>
           <w:rFonts w:eastAsia="Calibri"/>
           <w:lang w:eastAsia="en-US"/>
         </w:rPr>
-        <w:t>Langonsari</w:t>
-      </w:r>
-      <w:proofErr w:type="spellEnd"/>
+        <w:t xml:space="preserve">Pekan keempat mahasiswa mengumpulkan data yang mendukung untuk pembangunan infrastruktur sistem pelayanan pendataan masyarakat miskin di Desa </w:t>
+      </w:r>
+      <w:proofErr w:type="spellStart"/>
       <w:r>
         <w:rPr>
           <w:rFonts w:eastAsia="Calibri"/>
           <w:lang w:eastAsia="en-US"/>
         </w:rPr>
-        <w:t xml:space="preserve">. </w:t>
-      </w:r>
-    </w:p>
-    <w:p>
-      <w:pPr>
-        <w:pStyle w:val="Paragrafsubsubab"/>
+        <w:t>Langonsari</w:t>
+      </w:r>
+      <w:proofErr w:type="spellEnd"/>
+      <w:r>
         <w:rPr>
           <w:rFonts w:eastAsia="Calibri"/>
           <w:lang w:eastAsia="en-US"/>
         </w:rPr>
-      </w:pPr>
-      <w:r>
+        <w:t xml:space="preserve">. </w:t>
+      </w:r>
+    </w:p>
+    <w:p>
+      <w:pPr>
+        <w:pStyle w:val="Paragrafsubsubab"/>
         <w:rPr>
           <w:rFonts w:eastAsia="Calibri"/>
           <w:lang w:eastAsia="en-US"/>
         </w:rPr>
-        <w:t>Pekan kelima hingga pekan ketujuh mahasiswa mulai membangun infrastruktur sistem pelayanan pendataan masyarakat miskin di KDS. Data yang digunakan dalam proses pembangunan infrastruktur tersebut didapatkan pada pekan ketiga dan keempat.</w:t>
-      </w:r>
-    </w:p>
-    <w:p>
-      <w:pPr>
-        <w:pStyle w:val="Paragrafsubsubab"/>
+      </w:pPr>
+      <w:r>
         <w:rPr>
           <w:rFonts w:eastAsia="Calibri"/>
           <w:lang w:eastAsia="en-US"/>
         </w:rPr>
-      </w:pPr>
+        <w:t xml:space="preserve">Pekan kelima hingga pekan ketujuh mahasiswa mulai membangun infrastruktur sistem pelayanan pendataan masyarakat miskin di KDS. Data yang </w:t>
+      </w:r>
       <w:r>
         <w:rPr>
           <w:rFonts w:eastAsia="Calibri"/>
           <w:lang w:eastAsia="en-US"/>
         </w:rPr>
         <w:lastRenderedPageBreak/>
-        <w:t>Pekan kedelapan pembimbing lapangan memberikan evaluasi terhadap pekerjaan mahasiswa yang pembangunan infrastruktur sistem pelayanan pendataan masyarakat miskin di KDS. Jika ada koreksi maupun saran dari pembimbing lapangan, mahasiswa mengerjakan perbaikan tersebut di pekan yang sama.</w:t>
+        <w:t>digunakan dalam proses pembangunan infrastruktur tersebut didapatkan pada pekan ketiga dan keempat.</w:t>
       </w:r>
     </w:p>
     <w:p>
@@ -9594,7 +10283,37 @@
           <w:rFonts w:eastAsia="Calibri"/>
           <w:lang w:eastAsia="en-US"/>
         </w:rPr>
-        <w:t>Pekan kesembilan dan kesepuluh mahasiswa menulis laporan PKL serta Tugas Akhir (TA) yang akan disampaikan pada seminar dan sidang TA.</w:t>
+        <w:t>Pekan kedelapan pembimbing lapangan memberikan evaluasi terhadap pekerjaan mahasiswa yang pembangunan infrastruktur sistem pelayanan pendataan masyarakat miskin di KDS. Jika ada koreksi maupun saran dari pembimbing lapangan, mahasiswa mengerjakan perbaikan tersebut di pekan yang sama.</w:t>
+      </w:r>
+    </w:p>
+    <w:p>
+      <w:pPr>
+        <w:pStyle w:val="Paragrafsubsubab"/>
+        <w:rPr>
+          <w:rFonts w:eastAsia="Calibri"/>
+          <w:lang w:eastAsia="en-US"/>
+        </w:rPr>
+      </w:pPr>
+      <w:r>
+        <w:rPr>
+          <w:rFonts w:eastAsia="Calibri"/>
+          <w:lang w:eastAsia="en-US"/>
+        </w:rPr>
+        <w:t xml:space="preserve">Pekan kesembilan dan kesepuluh mahasiswa menulis laporan </w:t>
+      </w:r>
+      <w:r>
+        <w:rPr>
+          <w:rFonts w:eastAsia="Calibri"/>
+          <w:lang w:eastAsia="en-US"/>
+        </w:rPr>
+        <w:t xml:space="preserve">Praktik Kerja Lapangan </w:t>
+      </w:r>
+      <w:r>
+        <w:rPr>
+          <w:rFonts w:eastAsia="Calibri"/>
+          <w:lang w:eastAsia="en-US"/>
+        </w:rPr>
+        <w:t>serta Tugas Akhir (TA) yang akan disampaikan pada seminar dan sidang TA.</w:t>
       </w:r>
     </w:p>
     <w:p>
@@ -9622,10 +10341,10 @@
         <w:lastRenderedPageBreak/>
         <w:t xml:space="preserve">KEADAAN UMUM </w:t>
       </w:r>
-      <w:r>
-        <w:t>INSTANSI</w:t>
-      </w:r>
       <w:bookmarkEnd w:id="54"/>
+      <w:r>
+        <w:t>PERUSAHAAN</w:t>
+      </w:r>
     </w:p>
     <w:p>
       <w:pPr>
@@ -9652,7 +10371,25 @@
         <w:t xml:space="preserve"> </w:t>
       </w:r>
       <w:r>
-        <w:t>kecamatan Pameungpeuk, yang merupakan desa pemekaran dari desa induk yaitu Desa Sukasari, sejak tahun 1982 dengan berdasarka kepada :</w:t>
+        <w:t>kecamatan Pameungpeuk, yang merupakan desa pemekaran dari desa induk yaitu Desa Sukasari, sejak tahun 1982 dengan berdasarka</w:t>
+      </w:r>
+      <w:r>
+        <w:rPr>
+          <w:lang w:val="en-US"/>
+        </w:rPr>
+        <w:t>n</w:t>
+      </w:r>
+      <w:r>
+        <w:t xml:space="preserve"> kepad</w:t>
+      </w:r>
+      <w:r>
+        <w:rPr>
+          <w:lang w:val="en-US"/>
+        </w:rPr>
+        <w:t>a</w:t>
+      </w:r>
+      <w:r>
+        <w:t>:</w:t>
       </w:r>
     </w:p>
     <w:p>
@@ -9690,17 +10427,6 @@
     </w:p>
     <w:p>
       <w:pPr>
-        <w:pStyle w:val="JudulSubbab"/>
-        <w:ind w:left="426"/>
-      </w:pPr>
-      <w:bookmarkStart w:id="56" w:name="_Toc67994633"/>
-      <w:r>
-        <w:t>Kegiatan Lembaga</w:t>
-      </w:r>
-      <w:bookmarkEnd w:id="56"/>
-    </w:p>
-    <w:p>
-      <w:pPr>
         <w:pStyle w:val="Paragraf"/>
       </w:pPr>
       <w:r>
@@ -9773,7 +10499,7 @@
         </w:numPr>
       </w:pPr>
       <w:r>
-        <w:t>Tahun 2008 Sampai dengan 2014,  dijabat oleh AHADIAT;</w:t>
+        <w:t>Tahun 2008 Sampai dengan 2014, dijabat oleh AHADIAT;</w:t>
       </w:r>
     </w:p>
     <w:p>
@@ -9791,13 +10517,37 @@
     <w:p>
       <w:pPr>
         <w:pStyle w:val="Paragraf"/>
-        <w:numPr>
-          <w:ilvl w:val="0"/>
-          <w:numId w:val="8"/>
-        </w:numPr>
+        <w:ind w:left="567" w:firstLine="0"/>
       </w:pPr>
       <w:r>
         <w:t>Tahun 2020 Sampai dengan 2025 dijabat oleh  E WIHARSA;</w:t>
+      </w:r>
+    </w:p>
+    <w:p>
+      <w:pPr>
+        <w:pStyle w:val="JudulSubbab"/>
+        <w:ind w:left="426"/>
+      </w:pPr>
+      <w:bookmarkStart w:id="56" w:name="_Toc67994633"/>
+      <w:r>
+        <w:t>Kegiatan Lembaga</w:t>
+      </w:r>
+      <w:bookmarkEnd w:id="56"/>
+    </w:p>
+    <w:p>
+      <w:pPr>
+        <w:pStyle w:val="Paragrafsubsubab"/>
+      </w:pPr>
+      <w:r>
+        <w:t xml:space="preserve">Kegiatan di Desa </w:t>
+      </w:r>
+      <w:proofErr w:type="spellStart"/>
+      <w:r>
+        <w:t>Langonsari</w:t>
+      </w:r>
+      <w:proofErr w:type="spellEnd"/>
+      <w:r>
+        <w:t xml:space="preserve"> ….</w:t>
       </w:r>
     </w:p>
     <w:p>
@@ -9957,7 +10707,16 @@
         </w:numPr>
       </w:pPr>
       <w:r>
-        <w:t>Kepala Dudun I s.d V;</w:t>
+        <w:t>Kepala Du</w:t>
+      </w:r>
+      <w:r>
+        <w:rPr>
+          <w:lang w:val="en-US"/>
+        </w:rPr>
+        <w:t>s</w:t>
+      </w:r>
+      <w:r>
+        <w:t>un I s.d V;</w:t>
       </w:r>
     </w:p>
     <w:p>
@@ -9988,9 +10747,6 @@
         <w:pStyle w:val="Paragrafsubsubab"/>
       </w:pPr>
       <w:bookmarkStart w:id="59" w:name="_Toc330964715"/>
-      <w:r>
-        <w:t>Lorem</w:t>
-      </w:r>
       <w:r>
         <w:br w:type="page"/>
       </w:r>
@@ -10201,12 +10957,21 @@
         <w:t xml:space="preserve">Gambar </w:t>
       </w:r>
       <w:r>
+        <w:rPr>
+          <w:noProof/>
+        </w:rPr>
         <w:fldChar w:fldCharType="begin"/>
       </w:r>
       <w:r>
+        <w:rPr>
+          <w:noProof/>
+        </w:rPr>
         <w:instrText xml:space="preserve"> SEQ Gambar \* ARABIC </w:instrText>
       </w:r>
       <w:r>
+        <w:rPr>
+          <w:noProof/>
+        </w:rPr>
         <w:fldChar w:fldCharType="separate"/>
       </w:r>
       <w:r>
@@ -10216,12 +10981,15 @@
         <w:t>1</w:t>
       </w:r>
       <w:r>
+        <w:rPr>
+          <w:noProof/>
+        </w:rPr>
         <w:fldChar w:fldCharType="end"/>
       </w:r>
       <w:r>
         <w:t xml:space="preserve"> </w:t>
       </w:r>
-      <w:bookmarkStart w:id="62" w:name="_Toc67994648"/>
+      <w:bookmarkStart w:id="62" w:name="_Toc68255452"/>
       <w:proofErr w:type="spellStart"/>
       <w:r>
         <w:t>Topologi</w:t>
@@ -10528,12 +11296,21 @@
         <w:t xml:space="preserve">Gambar </w:t>
       </w:r>
       <w:r>
+        <w:rPr>
+          <w:noProof/>
+        </w:rPr>
         <w:fldChar w:fldCharType="begin"/>
       </w:r>
       <w:r>
+        <w:rPr>
+          <w:noProof/>
+        </w:rPr>
         <w:instrText xml:space="preserve"> SEQ Gambar \* ARABIC </w:instrText>
       </w:r>
       <w:r>
+        <w:rPr>
+          <w:noProof/>
+        </w:rPr>
         <w:fldChar w:fldCharType="separate"/>
       </w:r>
       <w:r>
@@ -10543,12 +11320,15 @@
         <w:t>2</w:t>
       </w:r>
       <w:r>
+        <w:rPr>
+          <w:noProof/>
+        </w:rPr>
         <w:fldChar w:fldCharType="end"/>
       </w:r>
       <w:r>
         <w:t xml:space="preserve"> </w:t>
       </w:r>
-      <w:bookmarkStart w:id="64" w:name="_Toc67994649"/>
+      <w:bookmarkStart w:id="64" w:name="_Toc68255453"/>
       <w:r>
         <w:t>Spesifikasi VM Server</w:t>
       </w:r>
@@ -10675,12 +11455,21 @@
         <w:t xml:space="preserve">Gambar </w:t>
       </w:r>
       <w:r>
+        <w:rPr>
+          <w:noProof/>
+        </w:rPr>
         <w:fldChar w:fldCharType="begin"/>
       </w:r>
       <w:r>
+        <w:rPr>
+          <w:noProof/>
+        </w:rPr>
         <w:instrText xml:space="preserve"> SEQ Gambar \* ARABIC </w:instrText>
       </w:r>
       <w:r>
+        <w:rPr>
+          <w:noProof/>
+        </w:rPr>
         <w:fldChar w:fldCharType="separate"/>
       </w:r>
       <w:r>
@@ -10690,12 +11479,15 @@
         <w:t>3</w:t>
       </w:r>
       <w:r>
+        <w:rPr>
+          <w:noProof/>
+        </w:rPr>
         <w:fldChar w:fldCharType="end"/>
       </w:r>
       <w:r>
         <w:t xml:space="preserve"> </w:t>
       </w:r>
-      <w:bookmarkStart w:id="66" w:name="_Toc67994650"/>
+      <w:bookmarkStart w:id="66" w:name="_Toc68255454"/>
       <w:r>
         <w:t>Tampilan awal ketika Ubuntu Server berhasil terpasang</w:t>
       </w:r>
@@ -10908,12 +11700,21 @@
         <w:t xml:space="preserve">Gambar </w:t>
       </w:r>
       <w:r>
+        <w:rPr>
+          <w:noProof/>
+        </w:rPr>
         <w:fldChar w:fldCharType="begin"/>
       </w:r>
       <w:r>
+        <w:rPr>
+          <w:noProof/>
+        </w:rPr>
         <w:instrText xml:space="preserve"> SEQ Gambar \* ARABIC </w:instrText>
       </w:r>
       <w:r>
+        <w:rPr>
+          <w:noProof/>
+        </w:rPr>
         <w:fldChar w:fldCharType="separate"/>
       </w:r>
       <w:r>
@@ -10923,12 +11724,15 @@
         <w:t>4</w:t>
       </w:r>
       <w:r>
+        <w:rPr>
+          <w:noProof/>
+        </w:rPr>
         <w:fldChar w:fldCharType="end"/>
       </w:r>
       <w:r>
         <w:t xml:space="preserve"> </w:t>
       </w:r>
-      <w:bookmarkStart w:id="68" w:name="_Toc67994651"/>
+      <w:bookmarkStart w:id="68" w:name="_Toc68255455"/>
       <w:r>
         <w:t xml:space="preserve">Mengubah </w:t>
       </w:r>
@@ -11050,6 +11854,9 @@
         <w:jc w:val="center"/>
       </w:pPr>
       <w:r>
+        <w:rPr>
+          <w:noProof/>
+        </w:rPr>
         <w:drawing>
           <wp:inline distT="0" distB="0" distL="0" distR="0" wp14:anchorId="26CA2239" wp14:editId="46F54D04">
             <wp:extent cx="4549140" cy="2365690"/>
@@ -11096,12 +11903,21 @@
         <w:t xml:space="preserve">Gambar </w:t>
       </w:r>
       <w:r>
+        <w:rPr>
+          <w:noProof/>
+        </w:rPr>
         <w:fldChar w:fldCharType="begin"/>
       </w:r>
       <w:r>
+        <w:rPr>
+          <w:noProof/>
+        </w:rPr>
         <w:instrText xml:space="preserve"> SEQ Gambar \* ARABIC </w:instrText>
       </w:r>
       <w:r>
+        <w:rPr>
+          <w:noProof/>
+        </w:rPr>
         <w:fldChar w:fldCharType="separate"/>
       </w:r>
       <w:r>
@@ -11111,12 +11927,15 @@
         <w:t>5</w:t>
       </w:r>
       <w:r>
+        <w:rPr>
+          <w:noProof/>
+        </w:rPr>
         <w:fldChar w:fldCharType="end"/>
       </w:r>
       <w:r>
         <w:t xml:space="preserve"> </w:t>
       </w:r>
-      <w:bookmarkStart w:id="69" w:name="_Toc67994652"/>
+      <w:bookmarkStart w:id="69" w:name="_Toc68255456"/>
       <w:proofErr w:type="spellStart"/>
       <w:r>
         <w:t>Pengalamatan</w:t>
@@ -11192,6 +12011,9 @@
         <w:jc w:val="center"/>
       </w:pPr>
       <w:r>
+        <w:rPr>
+          <w:noProof/>
+        </w:rPr>
         <w:lastRenderedPageBreak/>
         <w:drawing>
           <wp:inline distT="0" distB="0" distL="0" distR="0" wp14:anchorId="09EBFBD5" wp14:editId="5EBAC09E">
@@ -11239,12 +12061,21 @@
         <w:t xml:space="preserve">Gambar </w:t>
       </w:r>
       <w:r>
+        <w:rPr>
+          <w:noProof/>
+        </w:rPr>
         <w:fldChar w:fldCharType="begin"/>
       </w:r>
       <w:r>
+        <w:rPr>
+          <w:noProof/>
+        </w:rPr>
         <w:instrText xml:space="preserve"> SEQ Gambar \* ARABIC </w:instrText>
       </w:r>
       <w:r>
+        <w:rPr>
+          <w:noProof/>
+        </w:rPr>
         <w:fldChar w:fldCharType="separate"/>
       </w:r>
       <w:r>
@@ -11254,12 +12085,15 @@
         <w:t>6</w:t>
       </w:r>
       <w:r>
+        <w:rPr>
+          <w:noProof/>
+        </w:rPr>
         <w:fldChar w:fldCharType="end"/>
       </w:r>
       <w:r>
         <w:t xml:space="preserve"> </w:t>
       </w:r>
-      <w:bookmarkStart w:id="70" w:name="_Toc67994653"/>
+      <w:bookmarkStart w:id="70" w:name="_Toc68255457"/>
       <w:r>
         <w:t>Instalasi Apache2</w:t>
       </w:r>
@@ -11329,12 +12163,21 @@
         <w:t xml:space="preserve">Gambar </w:t>
       </w:r>
       <w:r>
+        <w:rPr>
+          <w:noProof/>
+        </w:rPr>
         <w:fldChar w:fldCharType="begin"/>
       </w:r>
       <w:r>
+        <w:rPr>
+          <w:noProof/>
+        </w:rPr>
         <w:instrText xml:space="preserve"> SEQ Gambar \* ARABIC </w:instrText>
       </w:r>
       <w:r>
+        <w:rPr>
+          <w:noProof/>
+        </w:rPr>
         <w:fldChar w:fldCharType="separate"/>
       </w:r>
       <w:r>
@@ -11344,12 +12187,15 @@
         <w:t>7</w:t>
       </w:r>
       <w:r>
+        <w:rPr>
+          <w:noProof/>
+        </w:rPr>
         <w:fldChar w:fldCharType="end"/>
       </w:r>
       <w:r>
         <w:t xml:space="preserve"> </w:t>
       </w:r>
-      <w:bookmarkStart w:id="71" w:name="_Toc67994654"/>
+      <w:bookmarkStart w:id="71" w:name="_Toc68255458"/>
       <w:r>
         <w:t>Instalasi PHP pada VM Server</w:t>
       </w:r>
@@ -11504,12 +12350,21 @@
         <w:t xml:space="preserve">Gambar </w:t>
       </w:r>
       <w:r>
+        <w:rPr>
+          <w:noProof/>
+        </w:rPr>
         <w:fldChar w:fldCharType="begin"/>
       </w:r>
       <w:r>
+        <w:rPr>
+          <w:noProof/>
+        </w:rPr>
         <w:instrText xml:space="preserve"> SEQ Gambar \* ARABIC </w:instrText>
       </w:r>
       <w:r>
+        <w:rPr>
+          <w:noProof/>
+        </w:rPr>
         <w:fldChar w:fldCharType="separate"/>
       </w:r>
       <w:r>
@@ -11519,12 +12374,15 @@
         <w:t>8</w:t>
       </w:r>
       <w:r>
+        <w:rPr>
+          <w:noProof/>
+        </w:rPr>
         <w:fldChar w:fldCharType="end"/>
       </w:r>
       <w:r>
         <w:t xml:space="preserve"> </w:t>
       </w:r>
-      <w:bookmarkStart w:id="72" w:name="_Toc67994655"/>
+      <w:bookmarkStart w:id="72" w:name="_Toc68255459"/>
       <w:r>
         <w:t>Instalasi MySQL Server</w:t>
       </w:r>
@@ -11642,12 +12500,21 @@
         <w:t xml:space="preserve">Gambar </w:t>
       </w:r>
       <w:r>
+        <w:rPr>
+          <w:noProof/>
+        </w:rPr>
         <w:fldChar w:fldCharType="begin"/>
       </w:r>
       <w:r>
+        <w:rPr>
+          <w:noProof/>
+        </w:rPr>
         <w:instrText xml:space="preserve"> SEQ Gambar \* ARABIC </w:instrText>
       </w:r>
       <w:r>
+        <w:rPr>
+          <w:noProof/>
+        </w:rPr>
         <w:fldChar w:fldCharType="separate"/>
       </w:r>
       <w:r>
@@ -11657,12 +12524,15 @@
         <w:t>9</w:t>
       </w:r>
       <w:r>
+        <w:rPr>
+          <w:noProof/>
+        </w:rPr>
         <w:fldChar w:fldCharType="end"/>
       </w:r>
       <w:r>
         <w:t xml:space="preserve"> </w:t>
       </w:r>
-      <w:bookmarkStart w:id="73" w:name="_Toc67994656"/>
+      <w:bookmarkStart w:id="73" w:name="_Toc68255460"/>
       <w:r>
         <w:t xml:space="preserve">MySQL </w:t>
       </w:r>
@@ -11779,12 +12649,21 @@
         <w:t xml:space="preserve">Gambar </w:t>
       </w:r>
       <w:r>
+        <w:rPr>
+          <w:noProof/>
+        </w:rPr>
         <w:fldChar w:fldCharType="begin"/>
       </w:r>
       <w:r>
+        <w:rPr>
+          <w:noProof/>
+        </w:rPr>
         <w:instrText xml:space="preserve"> SEQ Gambar \* ARABIC </w:instrText>
       </w:r>
       <w:r>
+        <w:rPr>
+          <w:noProof/>
+        </w:rPr>
         <w:fldChar w:fldCharType="separate"/>
       </w:r>
       <w:r>
@@ -11794,12 +12673,15 @@
         <w:t>10</w:t>
       </w:r>
       <w:r>
+        <w:rPr>
+          <w:noProof/>
+        </w:rPr>
         <w:fldChar w:fldCharType="end"/>
       </w:r>
       <w:r>
         <w:t xml:space="preserve"> </w:t>
       </w:r>
-      <w:bookmarkStart w:id="74" w:name="_Toc67994657"/>
+      <w:bookmarkStart w:id="74" w:name="_Toc68255461"/>
       <w:r>
         <w:t>Instalasi phpMyAdmin</w:t>
       </w:r>
@@ -11810,10 +12692,7 @@
         <w:pStyle w:val="Paragrafsubsubab"/>
       </w:pPr>
       <w:r>
-        <w:t>PhpMyAdmin merupakan GUI berbasis web sehingga membutuhkan web server sebagai tempat untuk</w:t>
-      </w:r>
-      <w:r>
-        <w:t xml:space="preserve"> </w:t>
+        <w:t xml:space="preserve">PhpMyAdmin merupakan GUI berbasis web sehingga membutuhkan web server sebagai tempat </w:t>
       </w:r>
       <w:proofErr w:type="spellStart"/>
       <w:r>
@@ -11889,12 +12768,21 @@
         <w:t xml:space="preserve">Gambar </w:t>
       </w:r>
       <w:r>
+        <w:rPr>
+          <w:noProof/>
+        </w:rPr>
         <w:fldChar w:fldCharType="begin"/>
       </w:r>
       <w:r>
+        <w:rPr>
+          <w:noProof/>
+        </w:rPr>
         <w:instrText xml:space="preserve"> SEQ Gambar \* ARABIC </w:instrText>
       </w:r>
       <w:r>
+        <w:rPr>
+          <w:noProof/>
+        </w:rPr>
         <w:fldChar w:fldCharType="separate"/>
       </w:r>
       <w:r>
@@ -11904,12 +12792,15 @@
         <w:t>11</w:t>
       </w:r>
       <w:r>
+        <w:rPr>
+          <w:noProof/>
+        </w:rPr>
         <w:fldChar w:fldCharType="end"/>
       </w:r>
       <w:r>
         <w:t xml:space="preserve"> </w:t>
       </w:r>
-      <w:bookmarkStart w:id="75" w:name="_Toc67994658"/>
+      <w:bookmarkStart w:id="75" w:name="_Toc68255462"/>
       <w:r>
         <w:t>Konfigurasi web server yang digunakan phpMyAdmin</w:t>
       </w:r>
@@ -12090,12 +12981,21 @@
         <w:t xml:space="preserve">Gambar </w:t>
       </w:r>
       <w:r>
+        <w:rPr>
+          <w:noProof/>
+        </w:rPr>
         <w:fldChar w:fldCharType="begin"/>
       </w:r>
       <w:r>
+        <w:rPr>
+          <w:noProof/>
+        </w:rPr>
         <w:instrText xml:space="preserve"> SEQ Gambar \* ARABIC </w:instrText>
       </w:r>
       <w:r>
+        <w:rPr>
+          <w:noProof/>
+        </w:rPr>
         <w:fldChar w:fldCharType="separate"/>
       </w:r>
       <w:r>
@@ -12105,11 +13005,19 @@
         <w:t>12</w:t>
       </w:r>
       <w:r>
+        <w:rPr>
+          <w:noProof/>
+        </w:rPr>
         <w:fldChar w:fldCharType="end"/>
       </w:r>
       <w:r>
-        <w:t xml:space="preserve"> Instalasi Bind9</w:t>
-      </w:r>
+        <w:t xml:space="preserve"> </w:t>
+      </w:r>
+      <w:bookmarkStart w:id="76" w:name="_Toc68255463"/>
+      <w:r>
+        <w:t>Instalasi Bind9</w:t>
+      </w:r>
+      <w:bookmarkEnd w:id="76"/>
     </w:p>
     <w:p>
       <w:pPr>
@@ -12236,7 +13144,7 @@
       </w:r>
       <w:proofErr w:type="spellEnd"/>
       <w:r>
-        <w:t>, nama domain yang akan digunakan yakni “</w:t>
+        <w:t>, nama domain yang digunakan yakni “</w:t>
       </w:r>
       <w:proofErr w:type="spellStart"/>
       <w:proofErr w:type="gramStart"/>
@@ -12342,13 +13250,7 @@
       </w:r>
       <w:proofErr w:type="spellEnd"/>
       <w:r>
-        <w:t xml:space="preserve">/bind dan </w:t>
-      </w:r>
-      <w:r>
-        <w:t>masing-masing</w:t>
-      </w:r>
-      <w:r>
-        <w:t xml:space="preserve"> bernama “</w:t>
+        <w:t>/bind dan masing-masing bernama “</w:t>
       </w:r>
       <w:proofErr w:type="gramStart"/>
       <w:r>
@@ -12439,12 +13341,21 @@
         <w:t xml:space="preserve">Gambar </w:t>
       </w:r>
       <w:r>
+        <w:rPr>
+          <w:noProof/>
+        </w:rPr>
         <w:fldChar w:fldCharType="begin"/>
       </w:r>
       <w:r>
+        <w:rPr>
+          <w:noProof/>
+        </w:rPr>
         <w:instrText xml:space="preserve"> SEQ Gambar \* ARABIC </w:instrText>
       </w:r>
       <w:r>
+        <w:rPr>
+          <w:noProof/>
+        </w:rPr>
         <w:fldChar w:fldCharType="separate"/>
       </w:r>
       <w:r>
@@ -12454,10 +13365,17 @@
         <w:t>13</w:t>
       </w:r>
       <w:r>
+        <w:rPr>
+          <w:noProof/>
+        </w:rPr>
         <w:fldChar w:fldCharType="end"/>
       </w:r>
       <w:r>
-        <w:t xml:space="preserve"> Konfigurasi </w:t>
+        <w:t xml:space="preserve"> </w:t>
+      </w:r>
+      <w:bookmarkStart w:id="77" w:name="_Toc68255464"/>
+      <w:r>
+        <w:t xml:space="preserve">Konfigurasi </w:t>
       </w:r>
       <w:r>
         <w:rPr>
@@ -12465,6 +13383,7 @@
         </w:rPr>
         <w:t>zone name</w:t>
       </w:r>
+      <w:bookmarkEnd w:id="77"/>
     </w:p>
     <w:p>
       <w:pPr>
@@ -12621,12 +13540,21 @@
         <w:t xml:space="preserve">Gambar </w:t>
       </w:r>
       <w:r>
+        <w:rPr>
+          <w:noProof/>
+        </w:rPr>
         <w:fldChar w:fldCharType="begin"/>
       </w:r>
       <w:r>
+        <w:rPr>
+          <w:noProof/>
+        </w:rPr>
         <w:instrText xml:space="preserve"> SEQ Gambar \* ARABIC </w:instrText>
       </w:r>
       <w:r>
+        <w:rPr>
+          <w:noProof/>
+        </w:rPr>
         <w:fldChar w:fldCharType="separate"/>
       </w:r>
       <w:r>
@@ -12636,105 +13564,104 @@
         <w:t>14</w:t>
       </w:r>
       <w:r>
+        <w:rPr>
+          <w:noProof/>
+        </w:rPr>
         <w:fldChar w:fldCharType="end"/>
       </w:r>
       <w:r>
+        <w:t xml:space="preserve"> </w:t>
+      </w:r>
+      <w:bookmarkStart w:id="78" w:name="_Toc68255465"/>
+      <w:r>
+        <w:t xml:space="preserve">Konfigurasi </w:t>
+      </w:r>
+      <w:r>
+        <w:rPr>
+          <w:i/>
+        </w:rPr>
+        <w:t>forward</w:t>
+      </w:r>
+      <w:bookmarkEnd w:id="78"/>
+    </w:p>
+    <w:p>
+      <w:pPr>
+        <w:pStyle w:val="Paragrafsubsubab"/>
+      </w:pPr>
+      <w:r>
+        <w:t>Jika forward berfungsi untuk memetakan atau menerjemahkan nama domain ke dalam</w:t>
+      </w:r>
+      <w:r>
+        <w:t xml:space="preserve"> alamat</w:t>
+      </w:r>
+      <w:r>
+        <w:t xml:space="preserve"> IP, </w:t>
+      </w:r>
+      <w:r>
+        <w:rPr>
+          <w:i/>
+        </w:rPr>
+        <w:t>reverse</w:t>
+      </w:r>
+      <w:r>
+        <w:t xml:space="preserve"> berfungsi sebaliknya. </w:t>
+      </w:r>
+      <w:r>
+        <w:rPr>
+          <w:i/>
+        </w:rPr>
+        <w:t>Reverse</w:t>
+      </w:r>
+      <w:r>
+        <w:t xml:space="preserve"> akan memetakan atau menerjemahkan IP Address ke</w:t>
+      </w:r>
+      <w:r>
+        <w:t xml:space="preserve"> </w:t>
+      </w:r>
+      <w:r>
+        <w:t>dalam alamat domain.</w:t>
+      </w:r>
+      <w:r>
         <w:t xml:space="preserve"> Konfigurasi </w:t>
       </w:r>
       <w:r>
         <w:rPr>
           <w:i/>
         </w:rPr>
-        <w:t>forward</w:t>
-      </w:r>
-    </w:p>
-    <w:p>
-      <w:pPr>
-        <w:pStyle w:val="Paragrafsubsubab"/>
-      </w:pPr>
-      <w:r>
-        <w:t>Jika forward berfungsi untuk memetakan atau menerjemahkan nama domain ke dalam</w:t>
-      </w:r>
-      <w:r>
-        <w:t xml:space="preserve"> alamat</w:t>
-      </w:r>
-      <w:r>
-        <w:t xml:space="preserve"> IP, </w:t>
-      </w:r>
-      <w:r>
-        <w:rPr>
-          <w:i/>
-        </w:rPr>
         <w:t>reverse</w:t>
       </w:r>
       <w:r>
-        <w:t xml:space="preserve"> berfungsi sebaliknya. </w:t>
-      </w:r>
-      <w:r>
-        <w:rPr>
-          <w:i/>
-        </w:rPr>
-        <w:t>Reverse</w:t>
-      </w:r>
-      <w:r>
-        <w:t xml:space="preserve"> akan memetakan atau menerjemahkan IP Address ke</w:t>
-      </w:r>
+        <w:rPr>
+          <w:i/>
+        </w:rPr>
+        <w:t xml:space="preserve"> file</w:t>
+      </w:r>
+      <w:r>
+        <w:t xml:space="preserve"> dilakukan dengan menuliskan perintah “</w:t>
+      </w:r>
+      <w:proofErr w:type="spellStart"/>
+      <w:r>
+        <w:t>sudo</w:t>
+      </w:r>
+      <w:proofErr w:type="spellEnd"/>
       <w:r>
         <w:t xml:space="preserve"> </w:t>
       </w:r>
-      <w:r>
-        <w:t>dalam alamat domain.</w:t>
-      </w:r>
-      <w:r>
-        <w:t xml:space="preserve"> </w:t>
-      </w:r>
-      <w:r>
-        <w:t xml:space="preserve">Konfigurasi </w:t>
-      </w:r>
-      <w:r>
-        <w:rPr>
-          <w:i/>
-        </w:rPr>
-        <w:t>reverse</w:t>
-      </w:r>
-      <w:r>
-        <w:rPr>
-          <w:i/>
-        </w:rPr>
-        <w:t xml:space="preserve"> file</w:t>
-      </w:r>
-      <w:r>
-        <w:t xml:space="preserve"> dilakukan dengan menuliskan perintah “</w:t>
-      </w:r>
       <w:proofErr w:type="spellStart"/>
       <w:r>
-        <w:t>sudo</w:t>
+        <w:t>nano</w:t>
       </w:r>
       <w:proofErr w:type="spellEnd"/>
       <w:r>
-        <w:t xml:space="preserve"> </w:t>
+        <w:t xml:space="preserve"> /</w:t>
       </w:r>
       <w:proofErr w:type="spellStart"/>
       <w:r>
-        <w:t>nano</w:t>
+        <w:t>etc</w:t>
       </w:r>
       <w:proofErr w:type="spellEnd"/>
       <w:r>
-        <w:t xml:space="preserve"> /</w:t>
-      </w:r>
-      <w:proofErr w:type="spellStart"/>
-      <w:r>
-        <w:t>etc</w:t>
-      </w:r>
-      <w:proofErr w:type="spellEnd"/>
-      <w:r>
-        <w:t>/bind/db.</w:t>
-      </w:r>
-      <w:r>
-        <w:t>10</w:t>
-      </w:r>
-      <w:r>
-        <w:t xml:space="preserve">”. Konfigurasi </w:t>
+        <w:t xml:space="preserve">/bind/db.10”. Konfigurasi </w:t>
       </w:r>
       <w:r>
         <w:rPr>
@@ -12812,12 +13739,21 @@
         <w:t xml:space="preserve">Gambar </w:t>
       </w:r>
       <w:r>
+        <w:rPr>
+          <w:noProof/>
+        </w:rPr>
         <w:fldChar w:fldCharType="begin"/>
       </w:r>
       <w:r>
+        <w:rPr>
+          <w:noProof/>
+        </w:rPr>
         <w:instrText xml:space="preserve"> SEQ Gambar \* ARABIC </w:instrText>
       </w:r>
       <w:r>
+        <w:rPr>
+          <w:noProof/>
+        </w:rPr>
         <w:fldChar w:fldCharType="separate"/>
       </w:r>
       <w:r>
@@ -12827,10 +13763,17 @@
         <w:t>15</w:t>
       </w:r>
       <w:r>
+        <w:rPr>
+          <w:noProof/>
+        </w:rPr>
         <w:fldChar w:fldCharType="end"/>
       </w:r>
       <w:r>
-        <w:t xml:space="preserve"> Konfigurasi </w:t>
+        <w:t xml:space="preserve"> </w:t>
+      </w:r>
+      <w:bookmarkStart w:id="79" w:name="_Toc68255466"/>
+      <w:r>
+        <w:t xml:space="preserve">Konfigurasi </w:t>
       </w:r>
       <w:r>
         <w:rPr>
@@ -12838,6 +13781,7 @@
         </w:rPr>
         <w:t>reverse</w:t>
       </w:r>
+      <w:bookmarkEnd w:id="79"/>
     </w:p>
     <w:p>
       <w:r>
@@ -12961,12 +13905,69 @@
         <w:ind w:firstLine="0"/>
         <w:jc w:val="center"/>
       </w:pPr>
+    </w:p>
+    <w:p>
+      <w:pPr>
+        <w:pStyle w:val="Caption"/>
+        <w:jc w:val="center"/>
+      </w:pPr>
+      <w:r>
+        <w:t xml:space="preserve">Gambar </w:t>
+      </w:r>
+      <w:r>
+        <w:rPr>
+          <w:noProof/>
+        </w:rPr>
+        <w:fldChar w:fldCharType="begin"/>
+      </w:r>
+      <w:r>
+        <w:rPr>
+          <w:noProof/>
+        </w:rPr>
+        <w:instrText xml:space="preserve"> SEQ Gambar \* ARABIC </w:instrText>
+      </w:r>
+      <w:r>
+        <w:rPr>
+          <w:noProof/>
+        </w:rPr>
+        <w:fldChar w:fldCharType="separate"/>
+      </w:r>
+      <w:r>
+        <w:rPr>
+          <w:noProof/>
+        </w:rPr>
+        <w:t>16</w:t>
+      </w:r>
+      <w:r>
+        <w:rPr>
+          <w:noProof/>
+        </w:rPr>
+        <w:fldChar w:fldCharType="end"/>
+      </w:r>
+      <w:r>
+        <w:t xml:space="preserve"> </w:t>
+      </w:r>
+      <w:bookmarkStart w:id="80" w:name="_Toc68255467"/>
+      <w:r>
+        <w:t xml:space="preserve">Penambahan konfigurasi </w:t>
+      </w:r>
+      <w:proofErr w:type="spellStart"/>
+      <w:r>
+        <w:t>resolv.conf</w:t>
+      </w:r>
+      <w:bookmarkEnd w:id="80"/>
+      <w:proofErr w:type="spellEnd"/>
+    </w:p>
+    <w:p>
+      <w:pPr>
+        <w:pStyle w:val="Paragrafsubsubab"/>
+      </w:pPr>
       <w:r>
         <w:rPr>
           <w:noProof/>
         </w:rPr>
         <w:drawing>
-          <wp:inline distT="0" distB="0" distL="0" distR="0" wp14:anchorId="5EAE7B58" wp14:editId="3ED46C1B">
+          <wp:inline distT="0" distB="0" distL="0" distR="0" wp14:anchorId="13805FFE" wp14:editId="3EEF3D62">
             <wp:extent cx="5040630" cy="851535"/>
             <wp:effectExtent l="0" t="0" r="7620" b="5715"/>
             <wp:docPr id="30" name="Picture 30"/>
@@ -13004,51 +14005,1028 @@
     </w:p>
     <w:p>
       <w:pPr>
+        <w:pStyle w:val="JudulSub-subbab"/>
+      </w:pPr>
+      <w:r>
+        <w:lastRenderedPageBreak/>
+        <w:t>Instalasi Konfigurasi Samba FTP Server</w:t>
+      </w:r>
+    </w:p>
+    <w:p>
+      <w:pPr>
+        <w:pStyle w:val="Paragrafsubsubab"/>
+      </w:pPr>
+      <w:r>
+        <w:t>File Transfer Protocol</w:t>
+      </w:r>
+      <w:r>
+        <w:t xml:space="preserve"> Server (FTP Server)</w:t>
+      </w:r>
+      <w:r>
+        <w:t xml:space="preserve"> dalam bahasa</w:t>
+      </w:r>
+      <w:r>
+        <w:t xml:space="preserve"> I</w:t>
+      </w:r>
+      <w:r>
+        <w:t>ndonesia berarti Protokol Pengiriman Berkas. Sesuai dengan namanya, FTP ini berfungsi</w:t>
+      </w:r>
+      <w:r>
+        <w:t xml:space="preserve"> </w:t>
+      </w:r>
+      <w:r>
+        <w:t xml:space="preserve">untuk melakukan </w:t>
+      </w:r>
+      <w:proofErr w:type="spellStart"/>
+      <w:r>
+        <w:t>p</w:t>
+      </w:r>
+      <w:r>
+        <w:t>engunduhan</w:t>
+      </w:r>
+      <w:proofErr w:type="spellEnd"/>
+      <w:r>
+        <w:t xml:space="preserve"> (</w:t>
+      </w:r>
+      <w:r>
+        <w:rPr>
+          <w:i/>
+        </w:rPr>
+        <w:t>d</w:t>
+      </w:r>
+      <w:r>
+        <w:rPr>
+          <w:i/>
+        </w:rPr>
+        <w:t>ownload</w:t>
+      </w:r>
+      <w:r>
+        <w:rPr>
+          <w:rFonts w:eastAsia="MS Mincho" w:hint="eastAsia"/>
+        </w:rPr>
+        <w:t>)</w:t>
+      </w:r>
+      <w:r>
+        <w:t xml:space="preserve"> file dan </w:t>
+      </w:r>
+      <w:proofErr w:type="spellStart"/>
+      <w:r>
+        <w:t>p</w:t>
+      </w:r>
+      <w:r>
+        <w:t>engunggahan</w:t>
+      </w:r>
+      <w:proofErr w:type="spellEnd"/>
+      <w:r>
+        <w:t xml:space="preserve"> (</w:t>
+      </w:r>
+      <w:r>
+        <w:t>u</w:t>
+      </w:r>
+      <w:r>
+        <w:t>pload</w:t>
+      </w:r>
+      <w:r>
+        <w:rPr>
+          <w:rFonts w:eastAsia="MS Mincho" w:hint="eastAsia"/>
+        </w:rPr>
+        <w:t>)</w:t>
+      </w:r>
+      <w:r>
+        <w:t xml:space="preserve"> </w:t>
+      </w:r>
+      <w:r>
+        <w:t xml:space="preserve">berkas kepada sebuah </w:t>
+      </w:r>
+      <w:r>
+        <w:t xml:space="preserve">server. FTP </w:t>
+      </w:r>
+      <w:r>
+        <w:t>j</w:t>
+      </w:r>
+      <w:r>
+        <w:t>uga merupakan protokol yang pertama kali dikembangkan dan masih</w:t>
+      </w:r>
+      <w:r>
+        <w:t xml:space="preserve"> </w:t>
+      </w:r>
+      <w:r>
+        <w:t xml:space="preserve">tetap </w:t>
+      </w:r>
+      <w:proofErr w:type="spellStart"/>
+      <w:r>
+        <w:t>digunkan</w:t>
+      </w:r>
+      <w:proofErr w:type="spellEnd"/>
+      <w:r>
+        <w:t xml:space="preserve"> hingga saat ini.</w:t>
+      </w:r>
+      <w:r>
+        <w:t xml:space="preserve"> </w:t>
+      </w:r>
+    </w:p>
+    <w:p>
+      <w:pPr>
+        <w:pStyle w:val="Paragrafsubsubab"/>
+      </w:pPr>
+      <w:r>
+        <w:t>Samba merupakan aplikasi UNIX yang memanfaatkan protokol SMB (</w:t>
+      </w:r>
+      <w:r>
+        <w:rPr>
+          <w:i/>
+        </w:rPr>
+        <w:t>Server Message Block</w:t>
+      </w:r>
+      <w:r>
+        <w:rPr>
+          <w:i/>
+        </w:rPr>
+        <w:t>)</w:t>
+      </w:r>
+      <w:r>
+        <w:t xml:space="preserve"> Sebagian sistem operasi memanfaatkan SMB dalam komunikasi </w:t>
+      </w:r>
+      <w:r>
+        <w:rPr>
+          <w:i/>
+        </w:rPr>
+        <w:t>client</w:t>
+      </w:r>
+      <w:r>
+        <w:t>-</w:t>
+      </w:r>
+      <w:r>
+        <w:rPr>
+          <w:i/>
+        </w:rPr>
+        <w:t>server</w:t>
+      </w:r>
+      <w:r>
+        <w:t xml:space="preserve">, termasuk Windows dan Linux. Samba memungkinkan mesin </w:t>
+      </w:r>
+      <w:r>
+        <w:rPr>
+          <w:rFonts w:eastAsia="MS Mincho" w:hint="eastAsia"/>
+        </w:rPr>
+        <w:t>L</w:t>
+      </w:r>
+      <w:r>
+        <w:rPr>
+          <w:rFonts w:eastAsia="MS Mincho"/>
+        </w:rPr>
+        <w:t>inux</w:t>
+      </w:r>
+      <w:r>
+        <w:t xml:space="preserve"> berkomunikasi dengan mesin Windows.</w:t>
+      </w:r>
+      <w:r>
+        <w:t xml:space="preserve"> Pemasangan Samba pada sistem operasi Ubuntu Server dapat dilakukan dengan </w:t>
+      </w:r>
+      <w:proofErr w:type="spellStart"/>
+      <w:r>
+        <w:t>mengetikkan</w:t>
+      </w:r>
+      <w:proofErr w:type="spellEnd"/>
+      <w:r>
+        <w:t xml:space="preserve"> perintah “</w:t>
+      </w:r>
+      <w:proofErr w:type="spellStart"/>
+      <w:r>
+        <w:t>sudo</w:t>
+      </w:r>
+      <w:proofErr w:type="spellEnd"/>
+      <w:r>
+        <w:t xml:space="preserve"> apt-get install samba”.</w:t>
+      </w:r>
+    </w:p>
+    <w:p>
+      <w:pPr>
+        <w:pStyle w:val="Paragrafsubsubab"/>
+      </w:pPr>
+    </w:p>
+    <w:p>
+      <w:pPr>
+        <w:pStyle w:val="Paragrafsubsubab"/>
+        <w:keepNext/>
+        <w:ind w:firstLine="0"/>
+        <w:jc w:val="center"/>
+      </w:pPr>
+      <w:r>
+        <w:rPr>
+          <w:noProof/>
+        </w:rPr>
+        <w:drawing>
+          <wp:inline distT="0" distB="0" distL="0" distR="0" wp14:anchorId="634B1DB0" wp14:editId="6ADD19D1">
+            <wp:extent cx="5040630" cy="1654810"/>
+            <wp:effectExtent l="0" t="0" r="7620" b="2540"/>
+            <wp:docPr id="14" name="Picture 14"/>
+            <wp:cNvGraphicFramePr>
+              <a:graphicFrameLocks xmlns:a="http://schemas.openxmlformats.org/drawingml/2006/main" noChangeAspect="1"/>
+            </wp:cNvGraphicFramePr>
+            <a:graphic xmlns:a="http://schemas.openxmlformats.org/drawingml/2006/main">
+              <a:graphicData uri="http://schemas.openxmlformats.org/drawingml/2006/picture">
+                <pic:pic xmlns:pic="http://schemas.openxmlformats.org/drawingml/2006/picture">
+                  <pic:nvPicPr>
+                    <pic:cNvPr id="1" name=""/>
+                    <pic:cNvPicPr/>
+                  </pic:nvPicPr>
+                  <pic:blipFill>
+                    <a:blip r:embed="rId27"/>
+                    <a:stretch>
+                      <a:fillRect/>
+                    </a:stretch>
+                  </pic:blipFill>
+                  <pic:spPr>
+                    <a:xfrm>
+                      <a:off x="0" y="0"/>
+                      <a:ext cx="5040630" cy="1654810"/>
+                    </a:xfrm>
+                    <a:prstGeom prst="rect">
+                      <a:avLst/>
+                    </a:prstGeom>
+                  </pic:spPr>
+                </pic:pic>
+              </a:graphicData>
+            </a:graphic>
+          </wp:inline>
+        </w:drawing>
+      </w:r>
+    </w:p>
+    <w:p>
+      <w:pPr>
         <w:pStyle w:val="Caption"/>
         <w:jc w:val="center"/>
+        <w:rPr>
+          <w:lang w:val="id-ID"/>
+        </w:rPr>
       </w:pPr>
       <w:r>
         <w:t xml:space="preserve">Gambar </w:t>
       </w:r>
       <w:r>
+        <w:rPr>
+          <w:noProof/>
+        </w:rPr>
         <w:fldChar w:fldCharType="begin"/>
       </w:r>
       <w:r>
+        <w:rPr>
+          <w:noProof/>
+        </w:rPr>
         <w:instrText xml:space="preserve"> SEQ Gambar \* ARABIC </w:instrText>
       </w:r>
       <w:r>
+        <w:rPr>
+          <w:noProof/>
+        </w:rPr>
         <w:fldChar w:fldCharType="separate"/>
       </w:r>
       <w:r>
         <w:rPr>
           <w:noProof/>
         </w:rPr>
-        <w:t>16</w:t>
-      </w:r>
-      <w:r>
+        <w:t>17</w:t>
+      </w:r>
+      <w:r>
+        <w:rPr>
+          <w:noProof/>
+        </w:rPr>
         <w:fldChar w:fldCharType="end"/>
       </w:r>
       <w:r>
-        <w:t xml:space="preserve"> Penambahan konfigurasi </w:t>
+        <w:t xml:space="preserve"> </w:t>
+      </w:r>
+      <w:bookmarkStart w:id="81" w:name="_Toc68255468"/>
+      <w:r>
+        <w:t>Instalasi Samba</w:t>
+      </w:r>
+      <w:bookmarkEnd w:id="81"/>
+    </w:p>
+    <w:p>
+      <w:r>
+        <w:t xml:space="preserve">Hal pertama yang perlu dilakukan ketika konfigurasi Samba sebagai FTP server yakni membuka komentar “security = user” pada </w:t>
+      </w:r>
+      <w:r>
+        <w:rPr>
+          <w:i/>
+        </w:rPr>
+        <w:t>file</w:t>
+      </w:r>
+      <w:r>
+        <w:t xml:space="preserve"> /</w:t>
       </w:r>
       <w:proofErr w:type="spellStart"/>
       <w:r>
-        <w:t>resolv.conf</w:t>
+        <w:t>etc</w:t>
       </w:r>
       <w:proofErr w:type="spellEnd"/>
+      <w:r>
+        <w:t>/samba/</w:t>
+      </w:r>
+      <w:proofErr w:type="spellStart"/>
+      <w:r>
+        <w:t>smb.conf</w:t>
+      </w:r>
+      <w:proofErr w:type="spellEnd"/>
+      <w:r>
+        <w:t xml:space="preserve"> agar dapat diakses oleh </w:t>
+      </w:r>
+      <w:r>
+        <w:rPr>
+          <w:i/>
+        </w:rPr>
+        <w:t>user</w:t>
+      </w:r>
+      <w:r>
+        <w:t xml:space="preserve"> yang telah terdaftar.</w:t>
+      </w:r>
     </w:p>
     <w:p>
       <w:pPr>
         <w:pStyle w:val="Paragrafsubsubab"/>
-      </w:pPr>
+        <w:keepNext/>
+        <w:ind w:firstLine="0"/>
+        <w:jc w:val="center"/>
+      </w:pPr>
+      <w:r>
+        <w:rPr>
+          <w:noProof/>
+        </w:rPr>
+        <w:drawing>
+          <wp:inline distT="0" distB="0" distL="0" distR="0" wp14:anchorId="22BB199A" wp14:editId="24325AAC">
+            <wp:extent cx="5040630" cy="733425"/>
+            <wp:effectExtent l="0" t="0" r="7620" b="9525"/>
+            <wp:docPr id="15" name="Picture 15"/>
+            <wp:cNvGraphicFramePr>
+              <a:graphicFrameLocks xmlns:a="http://schemas.openxmlformats.org/drawingml/2006/main" noChangeAspect="1"/>
+            </wp:cNvGraphicFramePr>
+            <a:graphic xmlns:a="http://schemas.openxmlformats.org/drawingml/2006/main">
+              <a:graphicData uri="http://schemas.openxmlformats.org/drawingml/2006/picture">
+                <pic:pic xmlns:pic="http://schemas.openxmlformats.org/drawingml/2006/picture">
+                  <pic:nvPicPr>
+                    <pic:cNvPr id="1" name=""/>
+                    <pic:cNvPicPr/>
+                  </pic:nvPicPr>
+                  <pic:blipFill>
+                    <a:blip r:embed="rId28"/>
+                    <a:stretch>
+                      <a:fillRect/>
+                    </a:stretch>
+                  </pic:blipFill>
+                  <pic:spPr>
+                    <a:xfrm>
+                      <a:off x="0" y="0"/>
+                      <a:ext cx="5040630" cy="733425"/>
+                    </a:xfrm>
+                    <a:prstGeom prst="rect">
+                      <a:avLst/>
+                    </a:prstGeom>
+                  </pic:spPr>
+                </pic:pic>
+              </a:graphicData>
+            </a:graphic>
+          </wp:inline>
+        </w:drawing>
+      </w:r>
+    </w:p>
+    <w:p>
+      <w:pPr>
+        <w:pStyle w:val="Caption"/>
+        <w:jc w:val="center"/>
+        <w:rPr>
+          <w:lang w:val="id-ID"/>
+        </w:rPr>
+      </w:pPr>
+      <w:r>
+        <w:t xml:space="preserve">Gambar </w:t>
+      </w:r>
+      <w:r>
+        <w:rPr>
+          <w:noProof/>
+        </w:rPr>
+        <w:fldChar w:fldCharType="begin"/>
+      </w:r>
+      <w:r>
+        <w:rPr>
+          <w:noProof/>
+        </w:rPr>
+        <w:instrText xml:space="preserve"> SEQ Gambar \* ARABIC </w:instrText>
+      </w:r>
+      <w:r>
+        <w:rPr>
+          <w:noProof/>
+        </w:rPr>
+        <w:fldChar w:fldCharType="separate"/>
+      </w:r>
+      <w:r>
+        <w:rPr>
+          <w:noProof/>
+        </w:rPr>
+        <w:t>18</w:t>
+      </w:r>
+      <w:r>
+        <w:rPr>
+          <w:noProof/>
+        </w:rPr>
+        <w:fldChar w:fldCharType="end"/>
+      </w:r>
+      <w:r>
+        <w:t xml:space="preserve"> </w:t>
+      </w:r>
+      <w:bookmarkStart w:id="82" w:name="_Toc68255469"/>
+      <w:r>
+        <w:t xml:space="preserve">Memberikan akses pada </w:t>
+      </w:r>
+      <w:r>
+        <w:rPr>
+          <w:i/>
+        </w:rPr>
+        <w:t>user</w:t>
+      </w:r>
+      <w:bookmarkEnd w:id="82"/>
+    </w:p>
+    <w:p>
+      <w:r>
+        <w:rPr>
+          <w:i/>
+        </w:rPr>
+        <w:t>User</w:t>
+      </w:r>
+      <w:r>
+        <w:rPr>
+          <w:i/>
+        </w:rPr>
+        <w:t xml:space="preserve"> </w:t>
+      </w:r>
+      <w:r>
+        <w:t xml:space="preserve">yang dapat mengakses FTP server dapat dibuat dengan </w:t>
+      </w:r>
+      <w:proofErr w:type="spellStart"/>
+      <w:r>
+        <w:t>mengetikan</w:t>
+      </w:r>
+      <w:proofErr w:type="spellEnd"/>
+      <w:r>
+        <w:t xml:space="preserve"> perintah “</w:t>
+      </w:r>
+      <w:proofErr w:type="spellStart"/>
+      <w:r>
+        <w:t>smbpasswd</w:t>
+      </w:r>
+      <w:proofErr w:type="spellEnd"/>
+      <w:r>
+        <w:t xml:space="preserve">” kemudian diikuti dengan nama user, lalu masukkan </w:t>
+      </w:r>
+      <w:r>
+        <w:rPr>
+          <w:i/>
+        </w:rPr>
+        <w:t>password</w:t>
+      </w:r>
+      <w:r>
+        <w:rPr>
+          <w:i/>
+        </w:rPr>
+        <w:t xml:space="preserve"> </w:t>
+      </w:r>
+      <w:r>
+        <w:t>yang akan digunakan untuk masuk ke FTP server.</w:t>
+      </w:r>
+    </w:p>
+    <w:p>
+      <w:pPr>
+        <w:pStyle w:val="Paragrafsubsubab"/>
+        <w:keepNext/>
+        <w:ind w:firstLine="0"/>
+        <w:jc w:val="center"/>
+      </w:pPr>
+      <w:r>
+        <w:rPr>
+          <w:noProof/>
+        </w:rPr>
+        <w:drawing>
+          <wp:inline distT="0" distB="0" distL="0" distR="0" wp14:anchorId="076330FC" wp14:editId="79E66D0E">
+            <wp:extent cx="5040630" cy="638175"/>
+            <wp:effectExtent l="0" t="0" r="7620" b="9525"/>
+            <wp:docPr id="17" name="Picture 17"/>
+            <wp:cNvGraphicFramePr>
+              <a:graphicFrameLocks xmlns:a="http://schemas.openxmlformats.org/drawingml/2006/main" noChangeAspect="1"/>
+            </wp:cNvGraphicFramePr>
+            <a:graphic xmlns:a="http://schemas.openxmlformats.org/drawingml/2006/main">
+              <a:graphicData uri="http://schemas.openxmlformats.org/drawingml/2006/picture">
+                <pic:pic xmlns:pic="http://schemas.openxmlformats.org/drawingml/2006/picture">
+                  <pic:nvPicPr>
+                    <pic:cNvPr id="1" name=""/>
+                    <pic:cNvPicPr/>
+                  </pic:nvPicPr>
+                  <pic:blipFill>
+                    <a:blip r:embed="rId29"/>
+                    <a:stretch>
+                      <a:fillRect/>
+                    </a:stretch>
+                  </pic:blipFill>
+                  <pic:spPr>
+                    <a:xfrm>
+                      <a:off x="0" y="0"/>
+                      <a:ext cx="5040630" cy="638175"/>
+                    </a:xfrm>
+                    <a:prstGeom prst="rect">
+                      <a:avLst/>
+                    </a:prstGeom>
+                  </pic:spPr>
+                </pic:pic>
+              </a:graphicData>
+            </a:graphic>
+          </wp:inline>
+        </w:drawing>
+      </w:r>
+    </w:p>
+    <w:p>
+      <w:pPr>
+        <w:pStyle w:val="Caption"/>
+        <w:jc w:val="center"/>
+      </w:pPr>
+      <w:r>
+        <w:t xml:space="preserve">Gambar </w:t>
+      </w:r>
+      <w:r>
+        <w:rPr>
+          <w:noProof/>
+        </w:rPr>
+        <w:fldChar w:fldCharType="begin"/>
+      </w:r>
+      <w:r>
+        <w:rPr>
+          <w:noProof/>
+        </w:rPr>
+        <w:instrText xml:space="preserve"> SEQ Gambar \* ARABIC </w:instrText>
+      </w:r>
+      <w:r>
+        <w:rPr>
+          <w:noProof/>
+        </w:rPr>
+        <w:fldChar w:fldCharType="separate"/>
+      </w:r>
+      <w:r>
+        <w:rPr>
+          <w:noProof/>
+        </w:rPr>
+        <w:t>19</w:t>
+      </w:r>
+      <w:r>
+        <w:rPr>
+          <w:noProof/>
+        </w:rPr>
+        <w:fldChar w:fldCharType="end"/>
+      </w:r>
+      <w:r>
+        <w:t xml:space="preserve"> </w:t>
+      </w:r>
+      <w:bookmarkStart w:id="83" w:name="_Toc68255470"/>
+      <w:r>
+        <w:t xml:space="preserve">Membuat </w:t>
+      </w:r>
+      <w:r>
+        <w:rPr>
+          <w:i/>
+        </w:rPr>
+        <w:t>user</w:t>
+      </w:r>
+      <w:r>
+        <w:t xml:space="preserve"> baru yang dapat mengakses FTP Server</w:t>
+      </w:r>
+      <w:bookmarkEnd w:id="83"/>
+    </w:p>
+    <w:p>
+      <w:r>
+        <w:t xml:space="preserve">Folder yang dapat diakses oleh </w:t>
+      </w:r>
+      <w:r>
+        <w:rPr>
+          <w:i/>
+        </w:rPr>
+        <w:t>user</w:t>
+      </w:r>
+      <w:r>
+        <w:t xml:space="preserve"> dapat ditentukan dengan menuliskan perintah-perintah di baris paling bawah pada file /</w:t>
+      </w:r>
+      <w:proofErr w:type="spellStart"/>
+      <w:r>
+        <w:t>etc</w:t>
+      </w:r>
+      <w:proofErr w:type="spellEnd"/>
+      <w:r>
+        <w:t>/samba/</w:t>
+      </w:r>
+      <w:proofErr w:type="spellStart"/>
+      <w:r>
+        <w:t>smb.conf</w:t>
+      </w:r>
+      <w:proofErr w:type="spellEnd"/>
+      <w:r>
+        <w:t>.</w:t>
+      </w:r>
+    </w:p>
+    <w:p>
+      <w:pPr>
+        <w:pStyle w:val="Paragrafsubsubab"/>
+        <w:keepNext/>
+        <w:ind w:firstLine="0"/>
+        <w:jc w:val="center"/>
+      </w:pPr>
+      <w:r>
+        <w:rPr>
+          <w:noProof/>
+        </w:rPr>
+        <w:lastRenderedPageBreak/>
+        <w:drawing>
+          <wp:inline distT="0" distB="0" distL="0" distR="0" wp14:anchorId="33770288" wp14:editId="5ED427AC">
+            <wp:extent cx="4739640" cy="897890"/>
+            <wp:effectExtent l="0" t="0" r="3810" b="0"/>
+            <wp:docPr id="29" name="Picture 29"/>
+            <wp:cNvGraphicFramePr>
+              <a:graphicFrameLocks xmlns:a="http://schemas.openxmlformats.org/drawingml/2006/main" noChangeAspect="1"/>
+            </wp:cNvGraphicFramePr>
+            <a:graphic xmlns:a="http://schemas.openxmlformats.org/drawingml/2006/main">
+              <a:graphicData uri="http://schemas.openxmlformats.org/drawingml/2006/picture">
+                <pic:pic xmlns:pic="http://schemas.openxmlformats.org/drawingml/2006/picture">
+                  <pic:nvPicPr>
+                    <pic:cNvPr id="1" name=""/>
+                    <pic:cNvPicPr/>
+                  </pic:nvPicPr>
+                  <pic:blipFill rotWithShape="1">
+                    <a:blip r:embed="rId30"/>
+                    <a:srcRect r="5971"/>
+                    <a:stretch/>
+                  </pic:blipFill>
+                  <pic:spPr bwMode="auto">
+                    <a:xfrm>
+                      <a:off x="0" y="0"/>
+                      <a:ext cx="4739640" cy="897890"/>
+                    </a:xfrm>
+                    <a:prstGeom prst="rect">
+                      <a:avLst/>
+                    </a:prstGeom>
+                    <a:ln>
+                      <a:noFill/>
+                    </a:ln>
+                    <a:extLst>
+                      <a:ext uri="{53640926-AAD7-44D8-BBD7-CCE9431645EC}">
+                        <a14:shadowObscured xmlns:a14="http://schemas.microsoft.com/office/drawing/2010/main"/>
+                      </a:ext>
+                    </a:extLst>
+                  </pic:spPr>
+                </pic:pic>
+              </a:graphicData>
+            </a:graphic>
+          </wp:inline>
+        </w:drawing>
+      </w:r>
+    </w:p>
+    <w:p>
+      <w:pPr>
+        <w:pStyle w:val="Caption"/>
+        <w:jc w:val="center"/>
+      </w:pPr>
+      <w:r>
+        <w:t xml:space="preserve">Gambar </w:t>
+      </w:r>
+      <w:r>
+        <w:rPr>
+          <w:noProof/>
+        </w:rPr>
+        <w:fldChar w:fldCharType="begin"/>
+      </w:r>
+      <w:r>
+        <w:rPr>
+          <w:noProof/>
+        </w:rPr>
+        <w:instrText xml:space="preserve"> SEQ Gambar \* ARABIC </w:instrText>
+      </w:r>
+      <w:r>
+        <w:rPr>
+          <w:noProof/>
+        </w:rPr>
+        <w:fldChar w:fldCharType="separate"/>
+      </w:r>
+      <w:r>
+        <w:rPr>
+          <w:noProof/>
+        </w:rPr>
+        <w:t>20</w:t>
+      </w:r>
+      <w:r>
+        <w:rPr>
+          <w:noProof/>
+        </w:rPr>
+        <w:fldChar w:fldCharType="end"/>
+      </w:r>
+      <w:r>
+        <w:t xml:space="preserve"> </w:t>
+      </w:r>
+      <w:bookmarkStart w:id="84" w:name="_Toc68255471"/>
+      <w:r>
+        <w:t xml:space="preserve">Deklarasi </w:t>
+      </w:r>
+      <w:r>
+        <w:rPr>
+          <w:i/>
+        </w:rPr>
+        <w:t>shared-directory</w:t>
+      </w:r>
+      <w:r>
+        <w:rPr>
+          <w:noProof/>
+        </w:rPr>
+        <w:t xml:space="preserve"> dan valid </w:t>
+      </w:r>
+      <w:r>
+        <w:rPr>
+          <w:i/>
+          <w:noProof/>
+        </w:rPr>
+        <w:t>user</w:t>
+      </w:r>
+      <w:r>
+        <w:rPr>
+          <w:i/>
+          <w:noProof/>
+        </w:rPr>
+        <w:t>s</w:t>
+      </w:r>
+      <w:bookmarkEnd w:id="84"/>
+    </w:p>
+    <w:p>
+      <w:pPr>
+        <w:rPr>
+          <w:i/>
+        </w:rPr>
+      </w:pPr>
+      <w:r>
+        <w:rPr>
+          <w:i/>
+        </w:rPr>
+        <w:t>Folder</w:t>
+      </w:r>
+      <w:r>
+        <w:rPr>
+          <w:i/>
+        </w:rPr>
+        <w:t xml:space="preserve"> </w:t>
+      </w:r>
+      <w:r>
+        <w:t xml:space="preserve">atau direktori /var/www </w:t>
+      </w:r>
+      <w:r>
+        <w:t xml:space="preserve">dijadikan sebagai </w:t>
+      </w:r>
+      <w:r>
+        <w:rPr>
+          <w:i/>
+        </w:rPr>
+        <w:t xml:space="preserve">shared-directory </w:t>
+      </w:r>
+      <w:r>
+        <w:t>serta</w:t>
+      </w:r>
+      <w:r>
+        <w:t xml:space="preserve"> </w:t>
+      </w:r>
+      <w:r>
+        <w:t xml:space="preserve">menjadi </w:t>
+      </w:r>
+      <w:r>
+        <w:rPr>
+          <w:i/>
+        </w:rPr>
+        <w:t>folder</w:t>
+      </w:r>
+      <w:r>
+        <w:t xml:space="preserve"> </w:t>
+      </w:r>
+      <w:r>
+        <w:t xml:space="preserve">untuk </w:t>
+      </w:r>
+      <w:proofErr w:type="spellStart"/>
+      <w:r>
+        <w:t>mengunggah</w:t>
+      </w:r>
+      <w:proofErr w:type="spellEnd"/>
+      <w:r>
+        <w:t xml:space="preserve"> </w:t>
+      </w:r>
+      <w:r>
+        <w:t xml:space="preserve">website. </w:t>
+      </w:r>
+      <w:r>
+        <w:rPr>
+          <w:i/>
+        </w:rPr>
+        <w:t>Folder</w:t>
+      </w:r>
+      <w:r>
+        <w:t xml:space="preserve"> tersebut dapat ditulis, dibaca, dan dieksekusi oleh </w:t>
+      </w:r>
+      <w:r>
+        <w:rPr>
+          <w:i/>
+        </w:rPr>
+        <w:t>user</w:t>
+      </w:r>
+      <w:r>
+        <w:t xml:space="preserve"> bernama “</w:t>
+      </w:r>
+      <w:proofErr w:type="spellStart"/>
+      <w:r>
+        <w:t>esto</w:t>
+      </w:r>
+      <w:proofErr w:type="spellEnd"/>
+      <w:r>
+        <w:t xml:space="preserve">”. </w:t>
+      </w:r>
+      <w:r>
+        <w:rPr>
+          <w:i/>
+        </w:rPr>
+        <w:t>Folder</w:t>
+      </w:r>
+      <w:r>
+        <w:t xml:space="preserve"> tersebut akan dikenali dengan nama “Upload Web” ketika ada </w:t>
+      </w:r>
+      <w:r>
+        <w:rPr>
+          <w:i/>
+        </w:rPr>
+        <w:t>user</w:t>
+      </w:r>
+      <w:r>
+        <w:t xml:space="preserve"> yang </w:t>
+      </w:r>
+      <w:proofErr w:type="spellStart"/>
+      <w:r>
+        <w:t>mengaksesnya</w:t>
+      </w:r>
+      <w:proofErr w:type="spellEnd"/>
+      <w:r>
+        <w:t>.</w:t>
+      </w:r>
     </w:p>
     <w:p>
       <w:pPr>
         <w:pStyle w:val="JudulSub-subbab"/>
-      </w:pPr>
-      <w:r>
-        <w:lastRenderedPageBreak/>
-        <w:t>Instalasi Konfigurasi Samba FTP Server</w:t>
+        <w:rPr>
+          <w:lang w:val="en-US"/>
+        </w:rPr>
+      </w:pPr>
+      <w:r>
+        <w:rPr>
+          <w:lang w:val="en-US"/>
+        </w:rPr>
+        <w:t xml:space="preserve">Konfigurasi DHCP </w:t>
+      </w:r>
+      <w:r>
+        <w:rPr>
+          <w:lang w:val="en-US"/>
+        </w:rPr>
+        <w:t>Server pada Router TP-Link MR-</w:t>
+      </w:r>
+      <w:r>
+        <w:rPr>
+          <w:lang w:val="en-US"/>
+        </w:rPr>
+        <w:t>3020</w:t>
+      </w:r>
+    </w:p>
+    <w:p>
+      <w:pPr>
+        <w:pStyle w:val="Paragrafsubsubab"/>
+      </w:pPr>
+      <w:r>
+        <w:t xml:space="preserve">Pengaturan DHCP Server pada Router TP-Link MR-3020 dapat dilakukan melalui </w:t>
+      </w:r>
+      <w:r>
+        <w:rPr>
+          <w:i/>
+        </w:rPr>
+        <w:t>browser</w:t>
+      </w:r>
+      <w:r>
+        <w:rPr>
+          <w:i/>
+        </w:rPr>
+        <w:t xml:space="preserve"> </w:t>
+      </w:r>
+      <w:r>
+        <w:t>dengan mengakses alamat IP 192.168.100.1. Pengaturan untuk DHCP terdapat pada submenu “LAN Setting” yang terdapat pada menu “Network”.</w:t>
+      </w:r>
+    </w:p>
+    <w:p>
+      <w:pPr>
+        <w:pStyle w:val="Paragrafsubsubab"/>
+        <w:keepNext/>
+        <w:ind w:firstLine="0"/>
+        <w:jc w:val="center"/>
+      </w:pPr>
+      <w:r>
+        <w:rPr>
+          <w:noProof/>
+        </w:rPr>
+        <w:drawing>
+          <wp:inline distT="0" distB="0" distL="0" distR="0" wp14:anchorId="518DD77D" wp14:editId="259075C6">
+            <wp:extent cx="5040630" cy="2146935"/>
+            <wp:effectExtent l="0" t="0" r="7620" b="5715"/>
+            <wp:docPr id="18" name="Picture 18"/>
+            <wp:cNvGraphicFramePr>
+              <a:graphicFrameLocks xmlns:a="http://schemas.openxmlformats.org/drawingml/2006/main" noChangeAspect="1"/>
+            </wp:cNvGraphicFramePr>
+            <a:graphic xmlns:a="http://schemas.openxmlformats.org/drawingml/2006/main">
+              <a:graphicData uri="http://schemas.openxmlformats.org/drawingml/2006/picture">
+                <pic:pic xmlns:pic="http://schemas.openxmlformats.org/drawingml/2006/picture">
+                  <pic:nvPicPr>
+                    <pic:cNvPr id="1" name=""/>
+                    <pic:cNvPicPr/>
+                  </pic:nvPicPr>
+                  <pic:blipFill>
+                    <a:blip r:embed="rId31"/>
+                    <a:stretch>
+                      <a:fillRect/>
+                    </a:stretch>
+                  </pic:blipFill>
+                  <pic:spPr>
+                    <a:xfrm>
+                      <a:off x="0" y="0"/>
+                      <a:ext cx="5040630" cy="2146935"/>
+                    </a:xfrm>
+                    <a:prstGeom prst="rect">
+                      <a:avLst/>
+                    </a:prstGeom>
+                  </pic:spPr>
+                </pic:pic>
+              </a:graphicData>
+            </a:graphic>
+          </wp:inline>
+        </w:drawing>
+      </w:r>
+    </w:p>
+    <w:p>
+      <w:pPr>
+        <w:pStyle w:val="Caption"/>
+        <w:jc w:val="center"/>
+      </w:pPr>
+      <w:r>
+        <w:t xml:space="preserve">Gambar </w:t>
+      </w:r>
+      <w:fldSimple w:instr=" SEQ Gambar \* ARABIC ">
+        <w:r>
+          <w:rPr>
+            <w:noProof/>
+          </w:rPr>
+          <w:t>21</w:t>
+        </w:r>
+      </w:fldSimple>
+      <w:r>
+        <w:t xml:space="preserve"> Kon</w:t>
+      </w:r>
+      <w:bookmarkStart w:id="85" w:name="_GoBack"/>
+      <w:bookmarkEnd w:id="85"/>
+      <w:r>
+        <w:t>figurasi DCHP pada Router TP-Link MR-3020</w:t>
+      </w:r>
+    </w:p>
+    <w:p>
+      <w:pPr>
+        <w:pStyle w:val="JudulSubbab"/>
+      </w:pPr>
+      <w:bookmarkStart w:id="86" w:name="_Toc67994641"/>
+      <w:r>
+        <w:rPr>
+          <w:lang w:val="en-US"/>
+        </w:rPr>
+        <w:t xml:space="preserve">Pengujian Fungsionalitas Infrastruktur Jaringan </w:t>
+      </w:r>
+      <w:bookmarkEnd w:id="86"/>
+    </w:p>
+    <w:p>
+      <w:pPr>
+        <w:pStyle w:val="Paragrafsubsubab"/>
+      </w:pPr>
+      <w:r>
+        <w:t xml:space="preserve">Aplikasi berbasis website dipasang pada infrastruktur jaringan sistem pelayanan pendataan masyarakat miskin di Kantor Desa </w:t>
+      </w:r>
+      <w:proofErr w:type="spellStart"/>
+      <w:r>
+        <w:t>Langonsari</w:t>
+      </w:r>
+      <w:proofErr w:type="spellEnd"/>
+      <w:r>
+        <w:t xml:space="preserve"> ditujukan untuk menguji fungsionalitas dari web server, database server, DNS server, dan FTP</w:t>
+      </w:r>
+      <w:r>
+        <w:t xml:space="preserve"> server.</w:t>
+      </w:r>
+      <w:r>
+        <w:t xml:space="preserve"> </w:t>
       </w:r>
     </w:p>
     <w:p>
@@ -13059,50 +15037,29 @@
         <w:rPr>
           <w:lang w:val="en-US"/>
         </w:rPr>
-        <w:t xml:space="preserve">Konfigurasi DHCP </w:t>
-      </w:r>
+        <w:t>Pengujian DHCP Server</w:t>
+      </w:r>
+    </w:p>
+    <w:p>
+      <w:pPr>
+        <w:pStyle w:val="JudulSub-subbab"/>
+      </w:pPr>
       <w:r>
         <w:rPr>
           <w:lang w:val="en-US"/>
         </w:rPr>
-        <w:t>Server pada Router TP-Link MR-3640</w:t>
-      </w:r>
-    </w:p>
-    <w:p>
-      <w:pPr>
-        <w:pStyle w:val="JudulSubbab"/>
-      </w:pPr>
-      <w:bookmarkStart w:id="76" w:name="_Toc67994641"/>
+        <w:t>Pengujian DNS Server</w:t>
+      </w:r>
+    </w:p>
+    <w:p>
+      <w:pPr>
+        <w:pStyle w:val="JudulSub-subbab"/>
+      </w:pPr>
       <w:r>
         <w:rPr>
           <w:lang w:val="en-US"/>
         </w:rPr>
-        <w:t xml:space="preserve">Pengujian Fungsionalitas Infrastruktur Jaringan </w:t>
-      </w:r>
-      <w:bookmarkStart w:id="77" w:name="_GoBack"/>
-      <w:bookmarkEnd w:id="76"/>
-      <w:bookmarkEnd w:id="77"/>
-    </w:p>
-    <w:p>
-      <w:pPr>
-        <w:pStyle w:val="Paragrafsubsubab"/>
-      </w:pPr>
-      <w:r>
-        <w:t xml:space="preserve">Aplikasi berbasis website dipasang pada infrastruktur jaringan sistem pelayanan pendataan masyarakat miskin di Kantor Desa </w:t>
-      </w:r>
-      <w:proofErr w:type="spellStart"/>
-      <w:r>
-        <w:t>Langonsari</w:t>
-      </w:r>
-      <w:proofErr w:type="spellEnd"/>
-      <w:r>
-        <w:t xml:space="preserve"> ditujukan untuk menguji fungsionalitas dari web server, database server, DNS server, dan FTP</w:t>
-      </w:r>
-      <w:r>
-        <w:t xml:space="preserve"> server.</w:t>
-      </w:r>
-      <w:r>
-        <w:t xml:space="preserve"> </w:t>
+        <w:t>Pengujian MySQL (Database) Server</w:t>
       </w:r>
     </w:p>
     <w:p>
@@ -13113,7 +15070,7 @@
         <w:rPr>
           <w:lang w:val="en-US"/>
         </w:rPr>
-        <w:t>Pengujian DHCP Server</w:t>
+        <w:t>Pengujian Web Server</w:t>
       </w:r>
     </w:p>
     <w:p>
@@ -13124,39 +15081,6 @@
         <w:rPr>
           <w:lang w:val="en-US"/>
         </w:rPr>
-        <w:t>Pengujian DNS Server</w:t>
-      </w:r>
-    </w:p>
-    <w:p>
-      <w:pPr>
-        <w:pStyle w:val="JudulSub-subbab"/>
-      </w:pPr>
-      <w:r>
-        <w:rPr>
-          <w:lang w:val="en-US"/>
-        </w:rPr>
-        <w:t>Pengujian MySQL (Database) Server</w:t>
-      </w:r>
-    </w:p>
-    <w:p>
-      <w:pPr>
-        <w:pStyle w:val="JudulSub-subbab"/>
-      </w:pPr>
-      <w:r>
-        <w:rPr>
-          <w:lang w:val="en-US"/>
-        </w:rPr>
-        <w:t>Pengujian Web Server</w:t>
-      </w:r>
-    </w:p>
-    <w:p>
-      <w:pPr>
-        <w:pStyle w:val="JudulSub-subbab"/>
-      </w:pPr>
-      <w:r>
-        <w:rPr>
-          <w:lang w:val="en-US"/>
-        </w:rPr>
         <w:t>Pengujian FTP Server</w:t>
       </w:r>
       <w:r>
@@ -13167,7 +15091,7 @@
       <w:pPr>
         <w:pStyle w:val="Heading1"/>
       </w:pPr>
-      <w:bookmarkStart w:id="78" w:name="_Toc67994642"/>
+      <w:bookmarkStart w:id="87" w:name="_Toc67994642"/>
       <w:r>
         <w:lastRenderedPageBreak/>
         <w:t>SIMPULAN</w:t>
@@ -13176,19 +15100,19 @@
         <w:t xml:space="preserve"> DAN SARAN</w:t>
       </w:r>
       <w:bookmarkEnd w:id="59"/>
-      <w:bookmarkEnd w:id="78"/>
+      <w:bookmarkEnd w:id="87"/>
     </w:p>
     <w:p>
       <w:pPr>
         <w:pStyle w:val="JudulSubbab"/>
       </w:pPr>
-      <w:bookmarkStart w:id="79" w:name="_Toc330964716"/>
-      <w:bookmarkStart w:id="80" w:name="_Toc67994643"/>
+      <w:bookmarkStart w:id="88" w:name="_Toc330964716"/>
+      <w:bookmarkStart w:id="89" w:name="_Toc67994643"/>
       <w:r>
         <w:t>Simpulan</w:t>
       </w:r>
-      <w:bookmarkEnd w:id="79"/>
-      <w:bookmarkEnd w:id="80"/>
+      <w:bookmarkEnd w:id="88"/>
+      <w:bookmarkEnd w:id="89"/>
     </w:p>
     <w:p>
       <w:pPr>
@@ -13313,13 +15237,13 @@
       <w:pPr>
         <w:pStyle w:val="JudulSubbab"/>
       </w:pPr>
-      <w:bookmarkStart w:id="81" w:name="_Toc330964717"/>
-      <w:bookmarkStart w:id="82" w:name="_Toc67994644"/>
+      <w:bookmarkStart w:id="90" w:name="_Toc330964717"/>
+      <w:bookmarkStart w:id="91" w:name="_Toc67994644"/>
       <w:r>
         <w:t>Saran</w:t>
       </w:r>
-      <w:bookmarkEnd w:id="81"/>
-      <w:bookmarkEnd w:id="82"/>
+      <w:bookmarkEnd w:id="90"/>
+      <w:bookmarkEnd w:id="91"/>
     </w:p>
     <w:p>
       <w:pPr>
@@ -13411,7 +15335,7 @@
           <w:szCs w:val="28"/>
         </w:rPr>
       </w:pPr>
-      <w:bookmarkStart w:id="83" w:name="_Toc330964718"/>
+      <w:bookmarkStart w:id="92" w:name="_Toc330964718"/>
       <w:r>
         <w:br w:type="page"/>
       </w:r>
@@ -13420,26 +15344,19 @@
       <w:pPr>
         <w:pStyle w:val="judullevel1"/>
       </w:pPr>
-      <w:bookmarkStart w:id="84" w:name="_Toc67994645"/>
+      <w:bookmarkStart w:id="93" w:name="_Toc67994645"/>
       <w:r>
         <w:lastRenderedPageBreak/>
         <w:t>DAFTAR PUSTAKA</w:t>
       </w:r>
-      <w:bookmarkEnd w:id="83"/>
-      <w:bookmarkEnd w:id="84"/>
-    </w:p>
-    <w:p>
-      <w:pPr>
-        <w:widowControl w:val="0"/>
-        <w:autoSpaceDE w:val="0"/>
-        <w:autoSpaceDN w:val="0"/>
-        <w:adjustRightInd w:val="0"/>
-        <w:spacing w:after="200"/>
-        <w:ind w:left="480" w:hanging="480"/>
-        <w:rPr>
-          <w:rFonts w:cs="Times New Roman"/>
-          <w:noProof/>
-          <w:szCs w:val="24"/>
+      <w:bookmarkEnd w:id="92"/>
+      <w:bookmarkEnd w:id="93"/>
+    </w:p>
+    <w:p>
+      <w:pPr>
+        <w:pStyle w:val="DaftarPustaka"/>
+        <w:rPr>
+          <w:noProof/>
         </w:rPr>
       </w:pPr>
       <w:r>
@@ -13453,336 +15370,231 @@
       </w:r>
       <w:r>
         <w:rPr>
-          <w:rFonts w:cs="Times New Roman"/>
-          <w:noProof/>
-          <w:szCs w:val="24"/>
+          <w:noProof/>
         </w:rPr>
         <w:t xml:space="preserve">Akis M, Pebriyanto E. 2013. Penerapan Server Web Hosting Berbasis Linux Ubuntu pada Jaringan Komputer SD Negeri 15 Pangkalpinang. </w:t>
       </w:r>
       <w:r>
         <w:rPr>
-          <w:rFonts w:cs="Times New Roman"/>
           <w:i/>
           <w:iCs/>
           <w:noProof/>
-          <w:szCs w:val="24"/>
         </w:rPr>
         <w:t>J Sisfokom (Sistem Inf dan Komputer)</w:t>
       </w:r>
       <w:r>
         <w:rPr>
-          <w:rFonts w:cs="Times New Roman"/>
-          <w:noProof/>
-          <w:szCs w:val="24"/>
+          <w:noProof/>
         </w:rPr>
         <w:t>. 2(2):40. doi:10.32736/sisfokom.v2i2.214.</w:t>
       </w:r>
     </w:p>
     <w:p>
       <w:pPr>
-        <w:widowControl w:val="0"/>
-        <w:autoSpaceDE w:val="0"/>
-        <w:autoSpaceDN w:val="0"/>
-        <w:adjustRightInd w:val="0"/>
-        <w:spacing w:after="200"/>
-        <w:ind w:left="480" w:hanging="480"/>
-        <w:rPr>
-          <w:rFonts w:cs="Times New Roman"/>
-          <w:noProof/>
-          <w:szCs w:val="24"/>
-        </w:rPr>
-      </w:pPr>
-      <w:r>
-        <w:rPr>
-          <w:rFonts w:cs="Times New Roman"/>
-          <w:noProof/>
-          <w:szCs w:val="24"/>
+        <w:pStyle w:val="DaftarPustaka"/>
+        <w:rPr>
+          <w:noProof/>
+        </w:rPr>
+      </w:pPr>
+      <w:r>
+        <w:rPr>
+          <w:noProof/>
         </w:rPr>
         <w:t xml:space="preserve">Chalik A, Habibullah M. 2015. </w:t>
       </w:r>
       <w:r>
         <w:rPr>
-          <w:rFonts w:cs="Times New Roman"/>
           <w:i/>
           <w:iCs/>
           <w:noProof/>
-          <w:szCs w:val="24"/>
         </w:rPr>
         <w:t>Pelayanan Publik Tingkat Desa</w:t>
       </w:r>
       <w:r>
         <w:rPr>
-          <w:rFonts w:cs="Times New Roman"/>
-          <w:noProof/>
-          <w:szCs w:val="24"/>
+          <w:noProof/>
         </w:rPr>
         <w:t>. Yogyakarta: Interpena.</w:t>
       </w:r>
     </w:p>
     <w:p>
       <w:pPr>
-        <w:widowControl w:val="0"/>
-        <w:autoSpaceDE w:val="0"/>
-        <w:autoSpaceDN w:val="0"/>
-        <w:adjustRightInd w:val="0"/>
-        <w:spacing w:after="200"/>
-        <w:ind w:left="480" w:hanging="480"/>
-        <w:rPr>
-          <w:rFonts w:cs="Times New Roman"/>
-          <w:noProof/>
-          <w:szCs w:val="24"/>
-        </w:rPr>
-      </w:pPr>
-      <w:r>
-        <w:rPr>
-          <w:rFonts w:cs="Times New Roman"/>
-          <w:noProof/>
-          <w:szCs w:val="24"/>
+        <w:pStyle w:val="DaftarPustaka"/>
+        <w:rPr>
+          <w:noProof/>
+        </w:rPr>
+      </w:pPr>
+      <w:r>
+        <w:rPr>
+          <w:noProof/>
         </w:rPr>
         <w:t xml:space="preserve">Gunawan RA dan I. 2005. Penggunaan Dhcp Relay Agent Untuk Mengoptimalkan Penggunaan Dhcp Server Pada Jaringan Dengan Banyak Subnet. </w:t>
       </w:r>
       <w:r>
         <w:rPr>
-          <w:rFonts w:cs="Times New Roman"/>
           <w:i/>
           <w:iCs/>
           <w:noProof/>
-          <w:szCs w:val="24"/>
         </w:rPr>
         <w:t>Semin Nas Apl Teknol Inf 2005 (SNATI 2005)</w:t>
       </w:r>
       <w:r>
         <w:rPr>
-          <w:rFonts w:cs="Times New Roman"/>
-          <w:noProof/>
-          <w:szCs w:val="24"/>
+          <w:noProof/>
         </w:rPr>
         <w:t>. 2005 Snati:99–103.</w:t>
       </w:r>
     </w:p>
     <w:p>
       <w:pPr>
-        <w:widowControl w:val="0"/>
-        <w:autoSpaceDE w:val="0"/>
-        <w:autoSpaceDN w:val="0"/>
-        <w:adjustRightInd w:val="0"/>
-        <w:spacing w:after="200"/>
-        <w:ind w:left="480" w:hanging="480"/>
-        <w:rPr>
-          <w:rFonts w:cs="Times New Roman"/>
-          <w:noProof/>
-          <w:szCs w:val="24"/>
-        </w:rPr>
-      </w:pPr>
-      <w:r>
-        <w:rPr>
-          <w:rFonts w:cs="Times New Roman"/>
-          <w:noProof/>
-          <w:szCs w:val="24"/>
+        <w:pStyle w:val="DaftarPustaka"/>
+        <w:rPr>
+          <w:noProof/>
+        </w:rPr>
+      </w:pPr>
+      <w:r>
+        <w:rPr>
+          <w:noProof/>
         </w:rPr>
         <w:t xml:space="preserve">Hidayatulloh S, Mulyadi C. 2015. Sistem Pelayanan Administrasi Kependudukan Desa Candigatak Berbasis Web. </w:t>
       </w:r>
       <w:r>
         <w:rPr>
-          <w:rFonts w:cs="Times New Roman"/>
           <w:i/>
           <w:iCs/>
           <w:noProof/>
-          <w:szCs w:val="24"/>
         </w:rPr>
         <w:t>Sist Pelayanan Adm Kependud Desa Candigatak Berbas Web J IT CIDA</w:t>
       </w:r>
       <w:r>
         <w:rPr>
-          <w:rFonts w:cs="Times New Roman"/>
-          <w:noProof/>
-          <w:szCs w:val="24"/>
+          <w:noProof/>
         </w:rPr>
         <w:t>. 1(1):42. http://journal.amikomsolo.ac.id/index.php/itcida/article/view/1.</w:t>
       </w:r>
     </w:p>
     <w:p>
       <w:pPr>
-        <w:widowControl w:val="0"/>
-        <w:autoSpaceDE w:val="0"/>
-        <w:autoSpaceDN w:val="0"/>
-        <w:adjustRightInd w:val="0"/>
-        <w:spacing w:after="200"/>
-        <w:ind w:left="480" w:hanging="480"/>
-        <w:rPr>
-          <w:rFonts w:cs="Times New Roman"/>
-          <w:noProof/>
-          <w:szCs w:val="24"/>
-        </w:rPr>
-      </w:pPr>
-      <w:r>
-        <w:rPr>
-          <w:rFonts w:cs="Times New Roman"/>
-          <w:noProof/>
-          <w:szCs w:val="24"/>
+        <w:pStyle w:val="DaftarPustaka"/>
+        <w:rPr>
+          <w:noProof/>
+        </w:rPr>
+      </w:pPr>
+      <w:r>
+        <w:rPr>
+          <w:noProof/>
         </w:rPr>
         <w:t xml:space="preserve">Husen Z, Surbakti MS. 2020. </w:t>
       </w:r>
       <w:r>
         <w:rPr>
-          <w:rFonts w:cs="Times New Roman"/>
           <w:i/>
           <w:iCs/>
           <w:noProof/>
-          <w:szCs w:val="24"/>
         </w:rPr>
         <w:t>Membangun Server dan Jaringan Komputer dengan Linux Ubuntu</w:t>
       </w:r>
       <w:r>
         <w:rPr>
-          <w:rFonts w:cs="Times New Roman"/>
-          <w:noProof/>
-          <w:szCs w:val="24"/>
+          <w:noProof/>
         </w:rPr>
         <w:t>. Banda Aceh: Syiah Kuala University Press.</w:t>
       </w:r>
     </w:p>
     <w:p>
       <w:pPr>
-        <w:widowControl w:val="0"/>
-        <w:autoSpaceDE w:val="0"/>
-        <w:autoSpaceDN w:val="0"/>
-        <w:adjustRightInd w:val="0"/>
-        <w:spacing w:after="200"/>
-        <w:ind w:left="480" w:hanging="480"/>
-        <w:rPr>
-          <w:rFonts w:cs="Times New Roman"/>
-          <w:noProof/>
-          <w:szCs w:val="24"/>
-        </w:rPr>
-      </w:pPr>
-      <w:r>
-        <w:rPr>
-          <w:rFonts w:cs="Times New Roman"/>
-          <w:noProof/>
-          <w:szCs w:val="24"/>
+        <w:pStyle w:val="DaftarPustaka"/>
+        <w:rPr>
+          <w:noProof/>
+        </w:rPr>
+      </w:pPr>
+      <w:r>
+        <w:rPr>
+          <w:noProof/>
         </w:rPr>
         <w:t xml:space="preserve">Jader OH, Zeebaree SRM, Zebari RR. 2019. A state of art survey for web server performance measurement and load balancing mechanisms. </w:t>
       </w:r>
       <w:r>
         <w:rPr>
-          <w:rFonts w:cs="Times New Roman"/>
           <w:i/>
           <w:iCs/>
           <w:noProof/>
-          <w:szCs w:val="24"/>
         </w:rPr>
         <w:t>Int J Sci Technol Res</w:t>
       </w:r>
       <w:r>
         <w:rPr>
-          <w:rFonts w:cs="Times New Roman"/>
-          <w:noProof/>
-          <w:szCs w:val="24"/>
+          <w:noProof/>
         </w:rPr>
         <w:t>. 8(12):535–543.</w:t>
       </w:r>
     </w:p>
     <w:p>
       <w:pPr>
-        <w:widowControl w:val="0"/>
-        <w:autoSpaceDE w:val="0"/>
-        <w:autoSpaceDN w:val="0"/>
-        <w:adjustRightInd w:val="0"/>
-        <w:spacing w:after="200"/>
-        <w:ind w:left="480" w:hanging="480"/>
-        <w:rPr>
-          <w:rFonts w:cs="Times New Roman"/>
-          <w:noProof/>
-          <w:szCs w:val="24"/>
-        </w:rPr>
-      </w:pPr>
-      <w:r>
-        <w:rPr>
-          <w:rFonts w:cs="Times New Roman"/>
-          <w:noProof/>
-          <w:szCs w:val="24"/>
+        <w:pStyle w:val="DaftarPustaka"/>
+        <w:rPr>
+          <w:noProof/>
+        </w:rPr>
+      </w:pPr>
+      <w:r>
+        <w:rPr>
+          <w:noProof/>
         </w:rPr>
         <w:t xml:space="preserve">Nurrahman F. 2020. Implementasi Linux Ubuntu Server 18.04 Sebagai Server Sistem Informasi Akademik Pada Sekolah Tinggi Manajemen Informatika Dan Komputer Samarinda. </w:t>
       </w:r>
       <w:r>
         <w:rPr>
-          <w:rFonts w:cs="Times New Roman"/>
           <w:i/>
           <w:iCs/>
           <w:noProof/>
-          <w:szCs w:val="24"/>
         </w:rPr>
         <w:t>J DiJITAC</w:t>
       </w:r>
       <w:r>
         <w:rPr>
-          <w:rFonts w:cs="Times New Roman"/>
-          <w:noProof/>
-          <w:szCs w:val="24"/>
+          <w:noProof/>
         </w:rPr>
         <w:t>. 1(1):55–77.</w:t>
       </w:r>
     </w:p>
     <w:p>
       <w:pPr>
-        <w:widowControl w:val="0"/>
-        <w:autoSpaceDE w:val="0"/>
-        <w:autoSpaceDN w:val="0"/>
-        <w:adjustRightInd w:val="0"/>
-        <w:spacing w:after="200"/>
-        <w:ind w:left="480" w:hanging="480"/>
-        <w:rPr>
-          <w:rFonts w:cs="Times New Roman"/>
-          <w:noProof/>
-          <w:szCs w:val="24"/>
-        </w:rPr>
-      </w:pPr>
-      <w:r>
-        <w:rPr>
-          <w:rFonts w:cs="Times New Roman"/>
-          <w:noProof/>
-          <w:szCs w:val="24"/>
+        <w:pStyle w:val="DaftarPustaka"/>
+        <w:rPr>
+          <w:noProof/>
+        </w:rPr>
+      </w:pPr>
+      <w:r>
+        <w:rPr>
+          <w:noProof/>
         </w:rPr>
         <w:t>Tantotos FN. 2006. DNS SERVER IMPLEMENTATION WITH IPv6 PROTOCOL. Yogyakarta: Sanata Dharma University. http://repository.usd.ac.id/31992/2/005314029_Full.pdf.</w:t>
       </w:r>
     </w:p>
     <w:p>
       <w:pPr>
-        <w:widowControl w:val="0"/>
-        <w:autoSpaceDE w:val="0"/>
-        <w:autoSpaceDN w:val="0"/>
-        <w:adjustRightInd w:val="0"/>
-        <w:spacing w:after="200"/>
-        <w:ind w:left="480" w:hanging="480"/>
-        <w:rPr>
-          <w:rFonts w:cs="Times New Roman"/>
-          <w:noProof/>
-        </w:rPr>
-      </w:pPr>
-      <w:r>
-        <w:rPr>
-          <w:rFonts w:cs="Times New Roman"/>
-          <w:noProof/>
-          <w:szCs w:val="24"/>
+        <w:pStyle w:val="DaftarPustaka"/>
+        <w:rPr>
+          <w:noProof/>
+        </w:rPr>
+      </w:pPr>
+      <w:r>
+        <w:rPr>
+          <w:noProof/>
         </w:rPr>
         <w:t xml:space="preserve">What is Database. </w:t>
       </w:r>
       <w:r>
         <w:rPr>
-          <w:rFonts w:cs="Times New Roman"/>
           <w:i/>
           <w:iCs/>
           <w:noProof/>
-          <w:szCs w:val="24"/>
         </w:rPr>
         <w:t>Oracle Inc</w:t>
       </w:r>
       <w:r>
         <w:rPr>
-          <w:rFonts w:cs="Times New Roman"/>
-          <w:noProof/>
-          <w:szCs w:val="24"/>
+          <w:noProof/>
         </w:rPr>
         <w:t>., siap terbit. https://www.oracle.com/database/what-is-database/.</w:t>
       </w:r>
@@ -13828,14 +15640,14 @@
         <w:pStyle w:val="judullevel1"/>
         <w:spacing w:before="6000"/>
       </w:pPr>
-      <w:bookmarkStart w:id="85" w:name="_Toc67994646"/>
+      <w:bookmarkStart w:id="94" w:name="_Toc67994646"/>
       <w:r>
         <w:rPr>
           <w:lang w:val="id-ID"/>
         </w:rPr>
         <w:t>LAMPIRAN</w:t>
       </w:r>
-      <w:bookmarkEnd w:id="85"/>
+      <w:bookmarkEnd w:id="94"/>
       <w:r>
         <w:br w:type="page"/>
       </w:r>
@@ -13846,9 +15658,9 @@
         <w:keepNext/>
         <w:ind w:left="1176" w:hanging="1176"/>
       </w:pPr>
-      <w:bookmarkStart w:id="86" w:name="_Toc330897222"/>
-      <w:bookmarkStart w:id="87" w:name="_Toc330897777"/>
-      <w:bookmarkStart w:id="88" w:name="_Toc58980884"/>
+      <w:bookmarkStart w:id="95" w:name="_Toc330897222"/>
+      <w:bookmarkStart w:id="96" w:name="_Toc330897777"/>
+      <w:bookmarkStart w:id="97" w:name="_Toc58980884"/>
       <w:r>
         <w:lastRenderedPageBreak/>
         <w:t xml:space="preserve">Lampiran </w:t>
@@ -13883,13 +15695,13 @@
         </w:rPr>
         <w:fldChar w:fldCharType="end"/>
       </w:r>
-      <w:bookmarkStart w:id="89" w:name="_Toc330543880"/>
-      <w:bookmarkStart w:id="90" w:name="_Toc330897883"/>
-      <w:bookmarkStart w:id="91" w:name="_Toc330898010"/>
-      <w:bookmarkStart w:id="92" w:name="_Toc330898088"/>
-      <w:bookmarkStart w:id="93" w:name="_Toc58971865"/>
-      <w:bookmarkStart w:id="94" w:name="_Toc58980261"/>
-      <w:bookmarkStart w:id="95" w:name="_Toc58980499"/>
+      <w:bookmarkStart w:id="98" w:name="_Toc330543880"/>
+      <w:bookmarkStart w:id="99" w:name="_Toc330897883"/>
+      <w:bookmarkStart w:id="100" w:name="_Toc330898010"/>
+      <w:bookmarkStart w:id="101" w:name="_Toc330898088"/>
+      <w:bookmarkStart w:id="102" w:name="_Toc58971865"/>
+      <w:bookmarkStart w:id="103" w:name="_Toc58980261"/>
+      <w:bookmarkStart w:id="104" w:name="_Toc58980499"/>
       <w:r>
         <w:rPr>
           <w:lang w:val="id-ID"/>
@@ -13917,16 +15729,16 @@
       <w:r>
         <w:t>Ciheuleut</w:t>
       </w:r>
-      <w:bookmarkEnd w:id="86"/>
-      <w:bookmarkEnd w:id="87"/>
-      <w:bookmarkEnd w:id="88"/>
-      <w:bookmarkEnd w:id="89"/>
-      <w:bookmarkEnd w:id="90"/>
-      <w:bookmarkEnd w:id="91"/>
-      <w:bookmarkEnd w:id="92"/>
-      <w:bookmarkEnd w:id="93"/>
-      <w:bookmarkEnd w:id="94"/>
       <w:bookmarkEnd w:id="95"/>
+      <w:bookmarkEnd w:id="96"/>
+      <w:bookmarkEnd w:id="97"/>
+      <w:bookmarkEnd w:id="98"/>
+      <w:bookmarkEnd w:id="99"/>
+      <w:bookmarkEnd w:id="100"/>
+      <w:bookmarkEnd w:id="101"/>
+      <w:bookmarkEnd w:id="102"/>
+      <w:bookmarkEnd w:id="103"/>
+      <w:bookmarkEnd w:id="104"/>
       <w:proofErr w:type="spellEnd"/>
     </w:p>
     <w:tbl>
@@ -14676,20 +16488,20 @@
         <w:pStyle w:val="Caption"/>
         <w:ind w:left="1162" w:hanging="1162"/>
       </w:pPr>
-      <w:bookmarkStart w:id="96" w:name="_Toc330897223"/>
-      <w:bookmarkStart w:id="97" w:name="_Toc330897778"/>
-      <w:bookmarkStart w:id="98" w:name="_Toc323028195"/>
-      <w:bookmarkStart w:id="99" w:name="_Toc330456036"/>
-      <w:bookmarkStart w:id="100" w:name="_Toc330538072"/>
-      <w:bookmarkStart w:id="101" w:name="_Toc330538268"/>
-      <w:bookmarkStart w:id="102" w:name="_Toc330543881"/>
-      <w:bookmarkStart w:id="103" w:name="_Toc330897884"/>
-      <w:bookmarkStart w:id="104" w:name="_Toc330898011"/>
-      <w:bookmarkStart w:id="105" w:name="_Toc330898089"/>
-      <w:bookmarkStart w:id="106" w:name="_Toc58971866"/>
-      <w:bookmarkStart w:id="107" w:name="_Toc58980262"/>
-      <w:bookmarkStart w:id="108" w:name="_Toc58980500"/>
-      <w:bookmarkStart w:id="109" w:name="_Toc58980885"/>
+      <w:bookmarkStart w:id="105" w:name="_Toc330897223"/>
+      <w:bookmarkStart w:id="106" w:name="_Toc330897778"/>
+      <w:bookmarkStart w:id="107" w:name="_Toc323028195"/>
+      <w:bookmarkStart w:id="108" w:name="_Toc330456036"/>
+      <w:bookmarkStart w:id="109" w:name="_Toc330538072"/>
+      <w:bookmarkStart w:id="110" w:name="_Toc330538268"/>
+      <w:bookmarkStart w:id="111" w:name="_Toc330543881"/>
+      <w:bookmarkStart w:id="112" w:name="_Toc330897884"/>
+      <w:bookmarkStart w:id="113" w:name="_Toc330898011"/>
+      <w:bookmarkStart w:id="114" w:name="_Toc330898089"/>
+      <w:bookmarkStart w:id="115" w:name="_Toc58971866"/>
+      <w:bookmarkStart w:id="116" w:name="_Toc58980262"/>
+      <w:bookmarkStart w:id="117" w:name="_Toc58980500"/>
+      <w:bookmarkStart w:id="118" w:name="_Toc58980885"/>
       <w:r>
         <w:lastRenderedPageBreak/>
         <w:t xml:space="preserve">Lampiran </w:t>
@@ -14745,20 +16557,20 @@
       <w:r>
         <w:t>ada lima ketinggian tempat</w:t>
       </w:r>
-      <w:bookmarkEnd w:id="96"/>
-      <w:bookmarkEnd w:id="97"/>
-      <w:bookmarkEnd w:id="98"/>
-      <w:bookmarkEnd w:id="99"/>
-      <w:bookmarkEnd w:id="100"/>
-      <w:bookmarkEnd w:id="101"/>
-      <w:bookmarkEnd w:id="102"/>
-      <w:bookmarkEnd w:id="103"/>
-      <w:bookmarkEnd w:id="104"/>
       <w:bookmarkEnd w:id="105"/>
       <w:bookmarkEnd w:id="106"/>
       <w:bookmarkEnd w:id="107"/>
       <w:bookmarkEnd w:id="108"/>
       <w:bookmarkEnd w:id="109"/>
+      <w:bookmarkEnd w:id="110"/>
+      <w:bookmarkEnd w:id="111"/>
+      <w:bookmarkEnd w:id="112"/>
+      <w:bookmarkEnd w:id="113"/>
+      <w:bookmarkEnd w:id="114"/>
+      <w:bookmarkEnd w:id="115"/>
+      <w:bookmarkEnd w:id="116"/>
+      <w:bookmarkEnd w:id="117"/>
+      <w:bookmarkEnd w:id="118"/>
       <w:r>
         <w:t xml:space="preserve"> </w:t>
       </w:r>
@@ -15400,12 +17212,12 @@
       <w:r>
         <w:br w:type="page"/>
       </w:r>
-      <w:bookmarkStart w:id="110" w:name="_Toc67994647"/>
+      <w:bookmarkStart w:id="119" w:name="_Toc67994647"/>
       <w:r>
         <w:lastRenderedPageBreak/>
         <w:t>RIWAYAT HIDUP</w:t>
       </w:r>
-      <w:bookmarkEnd w:id="110"/>
+      <w:bookmarkEnd w:id="119"/>
     </w:p>
     <w:p>
       <w:pPr>
@@ -15724,9 +17536,9 @@
       </w:pPr>
     </w:p>
     <w:sectPr>
-      <w:headerReference w:type="even" r:id="rId27"/>
-      <w:headerReference w:type="default" r:id="rId28"/>
-      <w:headerReference w:type="first" r:id="rId29"/>
+      <w:headerReference w:type="even" r:id="rId32"/>
+      <w:headerReference w:type="default" r:id="rId33"/>
+      <w:headerReference w:type="first" r:id="rId34"/>
       <w:type w:val="continuous"/>
       <w:pgSz w:w="11907" w:h="16839" w:code="9"/>
       <w:pgMar w:top="1701" w:right="1701" w:bottom="1701" w:left="1701" w:header="720" w:footer="720" w:gutter="567"/>
@@ -18968,7 +20780,7 @@
 </file>
 
 <file path=customXml/itemProps1.xml><?xml version="1.0" encoding="utf-8"?>
-<ds:datastoreItem xmlns:ds="http://schemas.openxmlformats.org/officeDocument/2006/customXml" ds:itemID="{3693710C-59D3-4CAD-B6CA-4921DF231A28}">
+<ds:datastoreItem xmlns:ds="http://schemas.openxmlformats.org/officeDocument/2006/customXml" ds:itemID="{554E62FB-CF7D-4E33-88AB-8E82FDAB5E99}">
   <ds:schemaRefs>
     <ds:schemaRef ds:uri="http://schemas.openxmlformats.org/officeDocument/2006/bibliography"/>
   </ds:schemaRefs>

</xml_diff>